<commit_message>
corrigindo problema do paragrafo da tabela
</commit_message>
<xml_diff>
--- a/documento_final.docx
+++ b/documento_final.docx
@@ -4,10 +4,10 @@
   <w:body>
     <w:p>
       <w:pPr>
-        <w:ind w:left="709" w:firstLine="0"/>
+        <w:ind w:left="709"/>
+        <w:jc w:val="center"/>
       </w:pPr>
       <w:bookmarkStart w:id="0" w:name="_GoBack"/>
-      <w:bookmarkEnd w:id="0"/>
       <w:r>
         <w:rPr>
           <w:noProof/>
@@ -49,6 +49,7 @@
           </wp:inline>
         </w:drawing>
       </w:r>
+      <w:bookmarkEnd w:id="0"/>
     </w:p>
     <w:p>
       <w:pPr>
@@ -287,7 +288,6 @@
       <w:pPr>
         <w:keepNext/>
         <w:spacing w:line="240" w:lineRule="auto"/>
-        <w:ind w:firstLine="0"/>
         <w:rPr>
           <w:rFonts w:eastAsia="Times New Roman" w:cs="Times New Roman"/>
           <w:b/>
@@ -1332,7 +1332,7 @@
     <w:p>
       <w:pPr>
         <w:spacing w:line="240" w:lineRule="auto"/>
-        <w:ind w:left="4536" w:firstLine="0"/>
+        <w:ind w:left="4536"/>
         <w:rPr>
           <w:rFonts w:eastAsia="Times New Roman" w:cs="Times New Roman"/>
         </w:rPr>
@@ -1346,7 +1346,7 @@
     </w:p>
     <w:p>
       <w:pPr>
-        <w:ind w:left="4536" w:firstLine="0"/>
+        <w:ind w:left="4536"/>
       </w:pPr>
       <w:r>
         <w:rPr>
@@ -1559,7 +1559,6 @@
     <w:p>
       <w:pPr>
         <w:spacing w:after="160" w:line="259" w:lineRule="auto"/>
-        <w:ind w:firstLine="0"/>
         <w:jc w:val="left"/>
         <w:rPr>
           <w:rFonts w:eastAsia="Times New Roman" w:cs="Times New Roman"/>
@@ -1575,7 +1574,6 @@
     <w:p>
       <w:pPr>
         <w:spacing w:after="160" w:line="259" w:lineRule="auto"/>
-        <w:ind w:firstLine="0"/>
         <w:jc w:val="left"/>
       </w:pPr>
       <w:r>
@@ -1608,6 +1606,9 @@
             </w:r>
           </w:p>
           <w:p>
+            <w:pPr>
+              <w:pStyle w:val="paragrafo"/>
+            </w:pPr>
             <w:r>
               <w:rPr>
                 <w:b/>
@@ -1633,6 +1634,9 @@
             </w:r>
           </w:p>
           <w:p>
+            <w:pPr>
+              <w:pStyle w:val="paragrafo"/>
+            </w:pPr>
             <w:r>
               <w:rPr>
                 <w:b/>
@@ -1658,6 +1662,9 @@
             </w:r>
           </w:p>
           <w:p>
+            <w:pPr>
+              <w:pStyle w:val="paragrafo"/>
+            </w:pPr>
             <w:r>
               <w:rPr>
                 <w:b/>
@@ -1723,6 +1730,9 @@
             </w:r>
           </w:p>
           <w:p>
+            <w:pPr>
+              <w:pStyle w:val="paragrafo"/>
+            </w:pPr>
             <w:r>
               <w:rPr>
                 <w:b/>
@@ -1748,6 +1758,9 @@
             </w:r>
           </w:p>
           <w:p>
+            <w:pPr>
+              <w:pStyle w:val="paragrafo"/>
+            </w:pPr>
             <w:r>
               <w:rPr>
                 <w:b/>
@@ -1765,6 +1778,9 @@
             </w:r>
           </w:p>
           <w:p>
+            <w:pPr>
+              <w:pStyle w:val="paragrafo"/>
+            </w:pPr>
             <w:r>
               <w:rPr>
                 <w:b/>
@@ -1790,6 +1806,9 @@
             </w:r>
           </w:p>
           <w:p>
+            <w:pPr>
+              <w:pStyle w:val="paragrafo"/>
+            </w:pPr>
             <w:r>
               <w:rPr>
                 <w:b/>
@@ -1815,6 +1834,9 @@
             </w:r>
           </w:p>
           <w:p>
+            <w:pPr>
+              <w:pStyle w:val="paragrafo"/>
+            </w:pPr>
             <w:r>
               <w:rPr>
                 <w:b/>
@@ -1866,6 +1888,9 @@
             </w:r>
           </w:p>
           <w:p>
+            <w:pPr>
+              <w:pStyle w:val="paragrafo"/>
+            </w:pPr>
             <w:r>
               <w:rPr>
                 <w:b w:val="0"/>
@@ -1876,6 +1901,9 @@
             </w:r>
           </w:p>
           <w:p>
+            <w:pPr>
+              <w:pStyle w:val="paragrafo"/>
+            </w:pPr>
             <w:r>
               <w:rPr>
                 <w:b w:val="0"/>
@@ -1886,6 +1914,9 @@
             </w:r>
           </w:p>
           <w:p>
+            <w:pPr>
+              <w:pStyle w:val="paragrafo"/>
+            </w:pPr>
             <w:r>
               <w:rPr>
                 <w:b w:val="0"/>
@@ -1896,6 +1927,9 @@
             </w:r>
           </w:p>
           <w:p>
+            <w:pPr>
+              <w:pStyle w:val="paragrafo"/>
+            </w:pPr>
             <w:r>
               <w:rPr>
                 <w:b w:val="0"/>
@@ -1906,6 +1940,9 @@
             </w:r>
           </w:p>
           <w:p>
+            <w:pPr>
+              <w:pStyle w:val="paragrafo"/>
+            </w:pPr>
             <w:r>
               <w:rPr>
                 <w:b w:val="0"/>
@@ -1916,6 +1953,9 @@
             </w:r>
           </w:p>
           <w:p>
+            <w:pPr>
+              <w:pStyle w:val="paragrafo"/>
+            </w:pPr>
             <w:r>
               <w:rPr>
                 <w:b w:val="0"/>
@@ -1939,6 +1979,9 @@
             </w:r>
           </w:p>
           <w:p>
+            <w:pPr>
+              <w:pStyle w:val="paragrafo"/>
+            </w:pPr>
             <w:r>
               <w:rPr>
                 <w:b w:val="0"/>
@@ -1949,6 +1992,9 @@
             </w:r>
           </w:p>
           <w:p>
+            <w:pPr>
+              <w:pStyle w:val="paragrafo"/>
+            </w:pPr>
             <w:r>
               <w:rPr>
                 <w:b w:val="0"/>
@@ -1959,6 +2005,9 @@
             </w:r>
           </w:p>
           <w:p>
+            <w:pPr>
+              <w:pStyle w:val="paragrafo"/>
+            </w:pPr>
             <w:r>
               <w:rPr>
                 <w:b w:val="0"/>
@@ -1969,6 +2018,9 @@
             </w:r>
           </w:p>
           <w:p>
+            <w:pPr>
+              <w:pStyle w:val="paragrafo"/>
+            </w:pPr>
             <w:r>
               <w:rPr>
                 <w:b w:val="0"/>
@@ -1979,6 +2031,9 @@
             </w:r>
           </w:p>
           <w:p>
+            <w:pPr>
+              <w:pStyle w:val="paragrafo"/>
+            </w:pPr>
             <w:r>
               <w:rPr>
                 <w:b w:val="0"/>
@@ -2002,6 +2057,9 @@
             </w:r>
           </w:p>
           <w:p>
+            <w:pPr>
+              <w:pStyle w:val="paragrafo"/>
+            </w:pPr>
             <w:r>
               <w:rPr>
                 <w:b w:val="0"/>
@@ -2012,6 +2070,9 @@
             </w:r>
           </w:p>
           <w:p>
+            <w:pPr>
+              <w:pStyle w:val="paragrafo"/>
+            </w:pPr>
             <w:r>
               <w:rPr>
                 <w:b w:val="0"/>
@@ -2035,6 +2096,9 @@
             </w:r>
           </w:p>
           <w:p>
+            <w:pPr>
+              <w:pStyle w:val="paragrafo"/>
+            </w:pPr>
             <w:r>
               <w:rPr>
                 <w:b w:val="0"/>
@@ -2045,6 +2109,9 @@
             </w:r>
           </w:p>
           <w:p>
+            <w:pPr>
+              <w:pStyle w:val="paragrafo"/>
+            </w:pPr>
             <w:r>
               <w:rPr>
                 <w:b w:val="0"/>
@@ -2113,6 +2180,9 @@
             </w:r>
           </w:p>
           <w:p>
+            <w:pPr>
+              <w:pStyle w:val="paragrafo"/>
+            </w:pPr>
             <w:r>
               <w:rPr>
                 <w:b w:val="0"/>
@@ -2136,6 +2206,9 @@
             </w:r>
           </w:p>
           <w:p>
+            <w:pPr>
+              <w:pStyle w:val="paragrafo"/>
+            </w:pPr>
             <w:r>
               <w:rPr>
                 <w:b w:val="0"/>
@@ -2191,6 +2264,9 @@
             </w:r>
           </w:p>
           <w:p>
+            <w:pPr>
+              <w:pStyle w:val="paragrafo"/>
+            </w:pPr>
             <w:r>
               <w:rPr>
                 <w:b w:val="0"/>
@@ -2201,6 +2277,9 @@
             </w:r>
           </w:p>
           <w:p>
+            <w:pPr>
+              <w:pStyle w:val="paragrafo"/>
+            </w:pPr>
             <w:r>
               <w:rPr>
                 <w:b w:val="0"/>
@@ -2240,6 +2319,9 @@
             </w:r>
           </w:p>
           <w:p>
+            <w:pPr>
+              <w:pStyle w:val="paragrafo"/>
+            </w:pPr>
             <w:r>
               <w:rPr>
                 <w:b w:val="0"/>
@@ -2266,13 +2348,16 @@
             </w:r>
           </w:p>
           <w:p>
-            <w:r>
-              <w:rPr>
-                <w:b w:val="0"/>
-                <w:i w:val="0"/>
-                <w:u w:val="none"/>
-              </w:rPr>
-              <w:t>R: O sistema irá trabalhar com caixas de textos ao invés de submeter arquivos docx ou pdf e ao final do projeto toda formatação ABNT será feita de forma automática. Durante o desenvolvimento da etapa o aluno poderá alterar o arquivo normalmente, entretanto após a conclusão do arquivo, caso ele queira fazer uma alteração terá que solicitar ao professor da disciplina e caso seja feito, o histórico será armazenado.</w:t>
+            <w:pPr>
+              <w:pStyle w:val="paragrafo"/>
+            </w:pPr>
+            <w:r>
+              <w:rPr>
+                <w:b w:val="0"/>
+                <w:i w:val="0"/>
+                <w:u w:val="none"/>
+              </w:rPr>
+              <w:t>R: O sistema irá trabalhar com caixas de textos ao invés de submeter arquivos docx ou pdf e ao final do projeto toda formatação ABNT será feita de forma automática. Durante o desenvolvimento da etapa o aluno poderá alterar o arquivo Normalmente, entretanto após a conclusão do arquivo, caso ele queira fazer uma alteração terá que solicitar ao professor da disciplina e caso seja feito, o histórico será armazenado.</w:t>
             </w:r>
           </w:p>
           <w:p>
@@ -2292,6 +2377,9 @@
             </w:r>
           </w:p>
           <w:p>
+            <w:pPr>
+              <w:pStyle w:val="paragrafo"/>
+            </w:pPr>
             <w:r>
               <w:rPr>
                 <w:b w:val="0"/>
@@ -2318,6 +2406,9 @@
             </w:r>
           </w:p>
           <w:p>
+            <w:pPr>
+              <w:pStyle w:val="paragrafo"/>
+            </w:pPr>
             <w:r>
               <w:rPr>
                 <w:b w:val="0"/>
@@ -2344,6 +2435,9 @@
             </w:r>
           </w:p>
           <w:p>
+            <w:pPr>
+              <w:pStyle w:val="paragrafo"/>
+            </w:pPr>
             <w:r>
               <w:rPr>
                 <w:b w:val="0"/>
@@ -2370,6 +2464,9 @@
             </w:r>
           </w:p>
           <w:p>
+            <w:pPr>
+              <w:pStyle w:val="paragrafo"/>
+            </w:pPr>
             <w:r>
               <w:rPr>
                 <w:b w:val="0"/>
@@ -2396,6 +2493,9 @@
             </w:r>
           </w:p>
           <w:p>
+            <w:pPr>
+              <w:pStyle w:val="paragrafo"/>
+            </w:pPr>
             <w:r>
               <w:rPr>
                 <w:b w:val="0"/>
@@ -2422,6 +2522,9 @@
             </w:r>
           </w:p>
           <w:p>
+            <w:pPr>
+              <w:pStyle w:val="paragrafo"/>
+            </w:pPr>
             <w:r>
               <w:rPr>
                 <w:b w:val="0"/>
@@ -2448,6 +2551,9 @@
             </w:r>
           </w:p>
           <w:p>
+            <w:pPr>
+              <w:pStyle w:val="paragrafo"/>
+            </w:pPr>
             <w:r>
               <w:rPr>
                 <w:b w:val="0"/>
@@ -2474,6 +2580,9 @@
             </w:r>
           </w:p>
           <w:p>
+            <w:pPr>
+              <w:pStyle w:val="paragrafo"/>
+            </w:pPr>
             <w:r>
               <w:rPr>
                 <w:b w:val="0"/>
@@ -2500,6 +2609,9 @@
             </w:r>
           </w:p>
           <w:p>
+            <w:pPr>
+              <w:pStyle w:val="paragrafo"/>
+            </w:pPr>
             <w:r>
               <w:rPr>
                 <w:b w:val="0"/>
@@ -2526,6 +2638,9 @@
             </w:r>
           </w:p>
           <w:p>
+            <w:pPr>
+              <w:pStyle w:val="paragrafo"/>
+            </w:pPr>
             <w:r>
               <w:rPr>
                 <w:b w:val="0"/>
@@ -2552,6 +2667,9 @@
             </w:r>
           </w:p>
           <w:p>
+            <w:pPr>
+              <w:pStyle w:val="paragrafo"/>
+            </w:pPr>
             <w:r>
               <w:rPr>
                 <w:b w:val="0"/>
@@ -2578,6 +2696,9 @@
             </w:r>
           </w:p>
           <w:p>
+            <w:pPr>
+              <w:pStyle w:val="paragrafo"/>
+            </w:pPr>
             <w:r>
               <w:rPr>
                 <w:b w:val="0"/>
@@ -2604,6 +2725,9 @@
             </w:r>
           </w:p>
           <w:p>
+            <w:pPr>
+              <w:pStyle w:val="paragrafo"/>
+            </w:pPr>
             <w:r>
               <w:rPr>
                 <w:b w:val="0"/>
@@ -2627,6 +2751,9 @@
             </w:r>
           </w:p>
           <w:p>
+            <w:pPr>
+              <w:pStyle w:val="paragrafo"/>
+            </w:pPr>
             <w:r>
               <w:rPr>
                 <w:b w:val="0"/>
@@ -2650,6 +2777,9 @@
             </w:r>
           </w:p>
           <w:p>
+            <w:pPr>
+              <w:pStyle w:val="paragrafo"/>
+            </w:pPr>
             <w:r>
               <w:rPr>
                 <w:b w:val="0"/>
@@ -2660,6 +2790,9 @@
             </w:r>
           </w:p>
           <w:p>
+            <w:pPr>
+              <w:pStyle w:val="paragrafo"/>
+            </w:pPr>
             <w:r>
               <w:rPr>
                 <w:b w:val="0"/>
@@ -2683,6 +2816,9 @@
             </w:r>
           </w:p>
           <w:p>
+            <w:pPr>
+              <w:pStyle w:val="paragrafo"/>
+            </w:pPr>
             <w:r>
               <w:rPr>
                 <w:b w:val="0"/>
@@ -3004,6 +3140,9 @@
             </w:r>
           </w:p>
           <w:p>
+            <w:pPr>
+              <w:pStyle w:val="paragrafo"/>
+            </w:pPr>
             <w:r>
               <w:rPr>
                 <w:b w:val="0"/>
@@ -3014,6 +3153,9 @@
             </w:r>
           </w:p>
           <w:p>
+            <w:pPr>
+              <w:pStyle w:val="paragrafo"/>
+            </w:pPr>
             <w:r>
               <w:rPr>
                 <w:b w:val="0"/>
@@ -3024,6 +3166,9 @@
             </w:r>
           </w:p>
           <w:p>
+            <w:pPr>
+              <w:pStyle w:val="paragrafo"/>
+            </w:pPr>
             <w:r>
               <w:rPr>
                 <w:b w:val="0"/>
@@ -3034,6 +3179,9 @@
             </w:r>
           </w:p>
           <w:p>
+            <w:pPr>
+              <w:pStyle w:val="paragrafo"/>
+            </w:pPr>
             <w:r>
               <w:rPr>
                 <w:b w:val="0"/>
@@ -3057,6 +3205,9 @@
             </w:r>
           </w:p>
           <w:p>
+            <w:pPr>
+              <w:pStyle w:val="paragrafo"/>
+            </w:pPr>
             <w:r>
               <w:rPr>
                 <w:b w:val="0"/>
@@ -3080,11 +3231,8 @@
                 <w:tcPr>
                   <w:tcW w:type="dxa" w:w="8640"/>
                 </w:tcPr>
-                <w:p/>
-                <w:p>
-                  <w:pPr>
-                    <w:pStyle w:val="paragrafo"/>
-                  </w:pPr>
+                <w:p>
+                  <w:pPr/>
                   <w:r>
                     <w:rPr>
                       <w:b w:val="0"/>
@@ -3101,8 +3249,8 @@
                 <w:tcPr>
                   <w:tcW w:type="dxa" w:w="8640"/>
                 </w:tcPr>
-                <w:p/>
-                <w:p>
+                <w:p>
+                  <w:pPr/>
                   <w:r>
                     <w:rPr>
                       <w:b w:val="0"/>
@@ -3113,6 +3261,7 @@
                   </w:r>
                 </w:p>
                 <w:p>
+                  <w:pPr/>
                   <w:r>
                     <w:rPr>
                       <w:b w:val="0"/>
@@ -3123,6 +3272,7 @@
                   </w:r>
                 </w:p>
                 <w:p>
+                  <w:pPr/>
                   <w:r>
                     <w:rPr>
                       <w:b w:val="0"/>
@@ -3133,6 +3283,7 @@
                   </w:r>
                 </w:p>
                 <w:p>
+                  <w:pPr/>
                   <w:r>
                     <w:rPr>
                       <w:b w:val="0"/>
@@ -3143,6 +3294,7 @@
                   </w:r>
                 </w:p>
                 <w:p>
+                  <w:pPr/>
                   <w:r>
                     <w:rPr>
                       <w:b w:val="0"/>
@@ -3156,6 +3308,9 @@
             </w:tr>
           </w:tbl>
           <w:p>
+            <w:pPr>
+              <w:pStyle w:val="paragrafo"/>
+            </w:pPr>
             <w:r>
               <w:rPr>
                 <w:b w:val="0"/>
@@ -3179,11 +3334,8 @@
                 <w:tcPr>
                   <w:tcW w:type="dxa" w:w="8640"/>
                 </w:tcPr>
-                <w:p/>
-                <w:p>
-                  <w:pPr>
-                    <w:pStyle w:val="paragrafo"/>
-                  </w:pPr>
+                <w:p>
+                  <w:pPr/>
                   <w:r>
                     <w:rPr>
                       <w:b w:val="0"/>
@@ -3200,8 +3352,8 @@
                 <w:tcPr>
                   <w:tcW w:type="dxa" w:w="8640"/>
                 </w:tcPr>
-                <w:p/>
-                <w:p>
+                <w:p>
+                  <w:pPr/>
                   <w:r>
                     <w:rPr>
                       <w:b w:val="0"/>
@@ -3212,6 +3364,7 @@
                   </w:r>
                 </w:p>
                 <w:p>
+                  <w:pPr/>
                   <w:r>
                     <w:rPr>
                       <w:b w:val="0"/>
@@ -3222,6 +3375,7 @@
                   </w:r>
                 </w:p>
                 <w:p>
+                  <w:pPr/>
                   <w:r>
                     <w:rPr>
                       <w:b w:val="0"/>
@@ -3232,6 +3386,7 @@
                   </w:r>
                 </w:p>
                 <w:p>
+                  <w:pPr/>
                   <w:r>
                     <w:rPr>
                       <w:b w:val="0"/>
@@ -3242,6 +3397,7 @@
                   </w:r>
                 </w:p>
                 <w:p>
+                  <w:pPr/>
                   <w:r>
                     <w:rPr>
                       <w:b w:val="0"/>
@@ -3255,6 +3411,9 @@
             </w:tr>
           </w:tbl>
           <w:p>
+            <w:pPr>
+              <w:pStyle w:val="paragrafo"/>
+            </w:pPr>
             <w:r>
               <w:rPr>
                 <w:b w:val="0"/>
@@ -3278,11 +3437,8 @@
                 <w:tcPr>
                   <w:tcW w:type="dxa" w:w="8640"/>
                 </w:tcPr>
-                <w:p/>
-                <w:p>
-                  <w:pPr>
-                    <w:pStyle w:val="paragrafo"/>
-                  </w:pPr>
+                <w:p>
+                  <w:pPr/>
                   <w:r>
                     <w:rPr>
                       <w:b w:val="0"/>
@@ -3299,8 +3455,8 @@
                 <w:tcPr>
                   <w:tcW w:type="dxa" w:w="8640"/>
                 </w:tcPr>
-                <w:p/>
-                <w:p>
+                <w:p>
+                  <w:pPr/>
                   <w:r>
                     <w:rPr>
                       <w:b w:val="0"/>
@@ -3311,6 +3467,7 @@
                   </w:r>
                 </w:p>
                 <w:p>
+                  <w:pPr/>
                   <w:r>
                     <w:rPr>
                       <w:b w:val="0"/>
@@ -3321,6 +3478,7 @@
                   </w:r>
                 </w:p>
                 <w:p>
+                  <w:pPr/>
                   <w:r>
                     <w:rPr>
                       <w:b w:val="0"/>
@@ -3331,6 +3489,7 @@
                   </w:r>
                 </w:p>
                 <w:p>
+                  <w:pPr/>
                   <w:r>
                     <w:rPr>
                       <w:b w:val="0"/>
@@ -3341,6 +3500,7 @@
                   </w:r>
                 </w:p>
                 <w:p>
+                  <w:pPr/>
                   <w:r>
                     <w:rPr>
                       <w:b w:val="0"/>
@@ -3354,6 +3514,9 @@
             </w:tr>
           </w:tbl>
           <w:p>
+            <w:pPr>
+              <w:pStyle w:val="paragrafo"/>
+            </w:pPr>
             <w:r>
               <w:rPr>
                 <w:b w:val="0"/>
@@ -3377,11 +3540,8 @@
                 <w:tcPr>
                   <w:tcW w:type="dxa" w:w="8640"/>
                 </w:tcPr>
-                <w:p/>
-                <w:p>
-                  <w:pPr>
-                    <w:pStyle w:val="paragrafo"/>
-                  </w:pPr>
+                <w:p>
+                  <w:pPr/>
                   <w:r>
                     <w:rPr>
                       <w:b w:val="0"/>
@@ -3398,8 +3558,8 @@
                 <w:tcPr>
                   <w:tcW w:type="dxa" w:w="8640"/>
                 </w:tcPr>
-                <w:p/>
-                <w:p>
+                <w:p>
+                  <w:pPr/>
                   <w:r>
                     <w:rPr>
                       <w:b w:val="0"/>
@@ -3410,6 +3570,7 @@
                   </w:r>
                 </w:p>
                 <w:p>
+                  <w:pPr/>
                   <w:r>
                     <w:rPr>
                       <w:b w:val="0"/>
@@ -3420,6 +3581,7 @@
                   </w:r>
                 </w:p>
                 <w:p>
+                  <w:pPr/>
                   <w:r>
                     <w:rPr>
                       <w:b w:val="0"/>
@@ -3430,6 +3592,7 @@
                   </w:r>
                 </w:p>
                 <w:p>
+                  <w:pPr/>
                   <w:r>
                     <w:rPr>
                       <w:b w:val="0"/>
@@ -3440,6 +3603,7 @@
                   </w:r>
                 </w:p>
                 <w:p>
+                  <w:pPr/>
                   <w:r>
                     <w:rPr>
                       <w:b w:val="0"/>
@@ -3453,6 +3617,9 @@
             </w:tr>
           </w:tbl>
           <w:p>
+            <w:pPr>
+              <w:pStyle w:val="paragrafo"/>
+            </w:pPr>
             <w:r>
               <w:rPr>
                 <w:b w:val="0"/>
@@ -3476,11 +3643,8 @@
                 <w:tcPr>
                   <w:tcW w:type="dxa" w:w="8640"/>
                 </w:tcPr>
-                <w:p/>
-                <w:p>
-                  <w:pPr>
-                    <w:pStyle w:val="paragrafo"/>
-                  </w:pPr>
+                <w:p>
+                  <w:pPr/>
                   <w:r>
                     <w:rPr>
                       <w:b w:val="0"/>
@@ -3497,8 +3661,8 @@
                 <w:tcPr>
                   <w:tcW w:type="dxa" w:w="8640"/>
                 </w:tcPr>
-                <w:p/>
-                <w:p>
+                <w:p>
+                  <w:pPr/>
                   <w:r>
                     <w:rPr>
                       <w:b w:val="0"/>
@@ -3509,6 +3673,7 @@
                   </w:r>
                 </w:p>
                 <w:p>
+                  <w:pPr/>
                   <w:r>
                     <w:rPr>
                       <w:b w:val="0"/>
@@ -3519,6 +3684,7 @@
                   </w:r>
                 </w:p>
                 <w:p>
+                  <w:pPr/>
                   <w:r>
                     <w:rPr>
                       <w:b w:val="0"/>
@@ -3529,6 +3695,7 @@
                   </w:r>
                 </w:p>
                 <w:p>
+                  <w:pPr/>
                   <w:r>
                     <w:rPr>
                       <w:b w:val="0"/>
@@ -3539,6 +3706,7 @@
                   </w:r>
                 </w:p>
                 <w:p>
+                  <w:pPr/>
                   <w:r>
                     <w:rPr>
                       <w:b w:val="0"/>
@@ -3552,6 +3720,9 @@
             </w:tr>
           </w:tbl>
           <w:p>
+            <w:pPr>
+              <w:pStyle w:val="paragrafo"/>
+            </w:pPr>
             <w:r>
               <w:rPr>
                 <w:b w:val="0"/>
@@ -3575,11 +3746,8 @@
                 <w:tcPr>
                   <w:tcW w:type="dxa" w:w="8640"/>
                 </w:tcPr>
-                <w:p/>
-                <w:p>
-                  <w:pPr>
-                    <w:pStyle w:val="paragrafo"/>
-                  </w:pPr>
+                <w:p>
+                  <w:pPr/>
                   <w:r>
                     <w:rPr>
                       <w:b w:val="0"/>
@@ -3596,8 +3764,8 @@
                 <w:tcPr>
                   <w:tcW w:type="dxa" w:w="8640"/>
                 </w:tcPr>
-                <w:p/>
-                <w:p>
+                <w:p>
+                  <w:pPr/>
                   <w:r>
                     <w:rPr>
                       <w:b w:val="0"/>
@@ -3608,6 +3776,7 @@
                   </w:r>
                 </w:p>
                 <w:p>
+                  <w:pPr/>
                   <w:r>
                     <w:rPr>
                       <w:b w:val="0"/>
@@ -3618,6 +3787,7 @@
                   </w:r>
                 </w:p>
                 <w:p>
+                  <w:pPr/>
                   <w:r>
                     <w:rPr>
                       <w:b w:val="0"/>
@@ -3628,6 +3798,7 @@
                   </w:r>
                 </w:p>
                 <w:p>
+                  <w:pPr/>
                   <w:r>
                     <w:rPr>
                       <w:b w:val="0"/>
@@ -3638,6 +3809,7 @@
                   </w:r>
                 </w:p>
                 <w:p>
+                  <w:pPr/>
                   <w:r>
                     <w:rPr>
                       <w:b w:val="0"/>
@@ -3651,6 +3823,9 @@
             </w:tr>
           </w:tbl>
           <w:p>
+            <w:pPr>
+              <w:pStyle w:val="paragrafo"/>
+            </w:pPr>
             <w:r>
               <w:rPr>
                 <w:b w:val="0"/>
@@ -3674,11 +3849,8 @@
                 <w:tcPr>
                   <w:tcW w:type="dxa" w:w="8640"/>
                 </w:tcPr>
-                <w:p/>
-                <w:p>
-                  <w:pPr>
-                    <w:pStyle w:val="paragrafo"/>
-                  </w:pPr>
+                <w:p>
+                  <w:pPr/>
                   <w:r>
                     <w:rPr>
                       <w:b w:val="0"/>
@@ -3695,8 +3867,8 @@
                 <w:tcPr>
                   <w:tcW w:type="dxa" w:w="8640"/>
                 </w:tcPr>
-                <w:p/>
-                <w:p>
+                <w:p>
+                  <w:pPr/>
                   <w:r>
                     <w:rPr>
                       <w:b w:val="0"/>
@@ -3707,6 +3879,7 @@
                   </w:r>
                 </w:p>
                 <w:p>
+                  <w:pPr/>
                   <w:r>
                     <w:rPr>
                       <w:b w:val="0"/>
@@ -3717,6 +3890,7 @@
                   </w:r>
                 </w:p>
                 <w:p>
+                  <w:pPr/>
                   <w:r>
                     <w:rPr>
                       <w:b w:val="0"/>
@@ -3727,6 +3901,7 @@
                   </w:r>
                 </w:p>
                 <w:p>
+                  <w:pPr/>
                   <w:r>
                     <w:rPr>
                       <w:b w:val="0"/>
@@ -3737,6 +3912,7 @@
                   </w:r>
                 </w:p>
                 <w:p>
+                  <w:pPr/>
                   <w:r>
                     <w:rPr>
                       <w:b w:val="0"/>
@@ -3750,6 +3926,9 @@
             </w:tr>
           </w:tbl>
           <w:p>
+            <w:pPr>
+              <w:pStyle w:val="paragrafo"/>
+            </w:pPr>
             <w:r>
               <w:rPr>
                 <w:b w:val="0"/>
@@ -3773,11 +3952,8 @@
                 <w:tcPr>
                   <w:tcW w:type="dxa" w:w="8640"/>
                 </w:tcPr>
-                <w:p/>
-                <w:p>
-                  <w:pPr>
-                    <w:pStyle w:val="paragrafo"/>
-                  </w:pPr>
+                <w:p>
+                  <w:pPr/>
                   <w:r>
                     <w:rPr>
                       <w:b w:val="0"/>
@@ -3794,8 +3970,8 @@
                 <w:tcPr>
                   <w:tcW w:type="dxa" w:w="8640"/>
                 </w:tcPr>
-                <w:p/>
-                <w:p>
+                <w:p>
+                  <w:pPr/>
                   <w:r>
                     <w:rPr>
                       <w:b w:val="0"/>
@@ -3806,6 +3982,7 @@
                   </w:r>
                 </w:p>
                 <w:p>
+                  <w:pPr/>
                   <w:r>
                     <w:rPr>
                       <w:b w:val="0"/>
@@ -3816,6 +3993,7 @@
                   </w:r>
                 </w:p>
                 <w:p>
+                  <w:pPr/>
                   <w:r>
                     <w:rPr>
                       <w:b w:val="0"/>
@@ -3826,6 +4004,7 @@
                   </w:r>
                 </w:p>
                 <w:p>
+                  <w:pPr/>
                   <w:r>
                     <w:rPr>
                       <w:b w:val="0"/>
@@ -3836,6 +4015,7 @@
                   </w:r>
                 </w:p>
                 <w:p>
+                  <w:pPr/>
                   <w:r>
                     <w:rPr>
                       <w:b w:val="0"/>
@@ -3849,6 +4029,9 @@
             </w:tr>
           </w:tbl>
           <w:p>
+            <w:pPr>
+              <w:pStyle w:val="paragrafo"/>
+            </w:pPr>
             <w:r>
               <w:rPr>
                 <w:b w:val="0"/>
@@ -3872,11 +4055,8 @@
                 <w:tcPr>
                   <w:tcW w:type="dxa" w:w="8640"/>
                 </w:tcPr>
-                <w:p/>
-                <w:p>
-                  <w:pPr>
-                    <w:pStyle w:val="paragrafo"/>
-                  </w:pPr>
+                <w:p>
+                  <w:pPr/>
                   <w:r>
                     <w:rPr>
                       <w:b w:val="0"/>
@@ -3893,8 +4073,8 @@
                 <w:tcPr>
                   <w:tcW w:type="dxa" w:w="8640"/>
                 </w:tcPr>
-                <w:p/>
-                <w:p>
+                <w:p>
+                  <w:pPr/>
                   <w:r>
                     <w:rPr>
                       <w:b w:val="0"/>
@@ -3905,6 +4085,7 @@
                   </w:r>
                 </w:p>
                 <w:p>
+                  <w:pPr/>
                   <w:r>
                     <w:rPr>
                       <w:b w:val="0"/>
@@ -3915,6 +4096,7 @@
                   </w:r>
                 </w:p>
                 <w:p>
+                  <w:pPr/>
                   <w:r>
                     <w:rPr>
                       <w:b w:val="0"/>
@@ -3925,6 +4107,7 @@
                   </w:r>
                 </w:p>
                 <w:p>
+                  <w:pPr/>
                   <w:r>
                     <w:rPr>
                       <w:b w:val="0"/>
@@ -3935,6 +4118,7 @@
                   </w:r>
                 </w:p>
                 <w:p>
+                  <w:pPr/>
                   <w:r>
                     <w:rPr>
                       <w:b w:val="0"/>
@@ -3948,6 +4132,9 @@
             </w:tr>
           </w:tbl>
           <w:p>
+            <w:pPr>
+              <w:pStyle w:val="paragrafo"/>
+            </w:pPr>
             <w:r>
               <w:rPr>
                 <w:b w:val="0"/>
@@ -3971,11 +4158,8 @@
                 <w:tcPr>
                   <w:tcW w:type="dxa" w:w="8640"/>
                 </w:tcPr>
-                <w:p/>
-                <w:p>
-                  <w:pPr>
-                    <w:pStyle w:val="paragrafo"/>
-                  </w:pPr>
+                <w:p>
+                  <w:pPr/>
                   <w:r>
                     <w:rPr>
                       <w:b w:val="0"/>
@@ -3992,8 +4176,8 @@
                 <w:tcPr>
                   <w:tcW w:type="dxa" w:w="8640"/>
                 </w:tcPr>
-                <w:p/>
-                <w:p>
+                <w:p>
+                  <w:pPr/>
                   <w:r>
                     <w:rPr>
                       <w:b w:val="0"/>
@@ -4004,6 +4188,7 @@
                   </w:r>
                 </w:p>
                 <w:p>
+                  <w:pPr/>
                   <w:r>
                     <w:rPr>
                       <w:b w:val="0"/>
@@ -4014,6 +4199,7 @@
                   </w:r>
                 </w:p>
                 <w:p>
+                  <w:pPr/>
                   <w:r>
                     <w:rPr>
                       <w:b w:val="0"/>
@@ -4024,6 +4210,7 @@
                   </w:r>
                 </w:p>
                 <w:p>
+                  <w:pPr/>
                   <w:r>
                     <w:rPr>
                       <w:b w:val="0"/>
@@ -4034,6 +4221,7 @@
                   </w:r>
                 </w:p>
                 <w:p>
+                  <w:pPr/>
                   <w:r>
                     <w:rPr>
                       <w:b w:val="0"/>
@@ -4047,6 +4235,9 @@
             </w:tr>
           </w:tbl>
           <w:p>
+            <w:pPr>
+              <w:pStyle w:val="paragrafo"/>
+            </w:pPr>
             <w:r>
               <w:rPr>
                 <w:b w:val="0"/>
@@ -4070,6 +4261,9 @@
             </w:r>
           </w:p>
           <w:p>
+            <w:pPr>
+              <w:pStyle w:val="paragrafo"/>
+            </w:pPr>
             <w:r>
               <w:rPr>
                 <w:b w:val="0"/>
@@ -4128,6 +4322,9 @@
             </w:r>
           </w:p>
           <w:p>
+            <w:pPr>
+              <w:pStyle w:val="paragrafo"/>
+            </w:pPr>
             <w:r>
               <w:rPr>
                 <w:b w:val="0"/>
@@ -4177,11 +4374,8 @@
                 <w:tcPr>
                   <w:tcW w:type="dxa" w:w="8640"/>
                 </w:tcPr>
-                <w:p/>
-                <w:p>
-                  <w:pPr>
-                    <w:pStyle w:val="paragrafo"/>
-                  </w:pPr>
+                <w:p>
+                  <w:pPr/>
                   <w:r>
                     <w:rPr>
                       <w:b w:val="0"/>
@@ -4198,8 +4392,8 @@
                 <w:tcPr>
                   <w:tcW w:type="dxa" w:w="8640"/>
                 </w:tcPr>
-                <w:p/>
-                <w:p>
+                <w:p>
+                  <w:pPr/>
                   <w:r>
                     <w:rPr>
                       <w:b w:val="0"/>
@@ -4210,6 +4404,7 @@
                   </w:r>
                 </w:p>
                 <w:p>
+                  <w:pPr/>
                   <w:r>
                     <w:rPr>
                       <w:b w:val="0"/>
@@ -4220,6 +4415,7 @@
                   </w:r>
                 </w:p>
                 <w:p>
+                  <w:pPr/>
                   <w:r>
                     <w:rPr>
                       <w:b w:val="0"/>
@@ -4230,6 +4426,7 @@
                   </w:r>
                 </w:p>
                 <w:p>
+                  <w:pPr/>
                   <w:r>
                     <w:rPr>
                       <w:b w:val="0"/>
@@ -4240,6 +4437,7 @@
                   </w:r>
                 </w:p>
                 <w:p>
+                  <w:pPr/>
                   <w:r>
                     <w:rPr>
                       <w:b w:val="0"/>
@@ -4253,6 +4451,9 @@
             </w:tr>
           </w:tbl>
           <w:p>
+            <w:pPr>
+              <w:pStyle w:val="paragrafo"/>
+            </w:pPr>
             <w:r>
               <w:rPr>
                 <w:b w:val="0"/>
@@ -4276,6 +4477,9 @@
             </w:r>
           </w:p>
           <w:p>
+            <w:pPr>
+              <w:pStyle w:val="paragrafo"/>
+            </w:pPr>
             <w:r>
               <w:rPr>
                 <w:b w:val="0"/>
@@ -4299,11 +4503,8 @@
                 <w:tcPr>
                   <w:tcW w:type="dxa" w:w="8640"/>
                 </w:tcPr>
-                <w:p/>
-                <w:p>
-                  <w:pPr>
-                    <w:pStyle w:val="paragrafo"/>
-                  </w:pPr>
+                <w:p>
+                  <w:pPr/>
                   <w:r>
                     <w:rPr>
                       <w:b w:val="0"/>
@@ -4320,8 +4521,8 @@
                 <w:tcPr>
                   <w:tcW w:type="dxa" w:w="8640"/>
                 </w:tcPr>
-                <w:p/>
-                <w:p>
+                <w:p>
+                  <w:pPr/>
                   <w:r>
                     <w:rPr>
                       <w:b w:val="0"/>
@@ -4332,6 +4533,7 @@
                   </w:r>
                 </w:p>
                 <w:p>
+                  <w:pPr/>
                   <w:r>
                     <w:rPr>
                       <w:b w:val="0"/>
@@ -4342,6 +4544,7 @@
                   </w:r>
                 </w:p>
                 <w:p>
+                  <w:pPr/>
                   <w:r>
                     <w:rPr>
                       <w:b w:val="0"/>
@@ -4352,6 +4555,7 @@
                   </w:r>
                 </w:p>
                 <w:p>
+                  <w:pPr/>
                   <w:r>
                     <w:rPr>
                       <w:b w:val="0"/>
@@ -4362,6 +4566,7 @@
                   </w:r>
                 </w:p>
                 <w:p>
+                  <w:pPr/>
                   <w:r>
                     <w:rPr>
                       <w:b w:val="0"/>
@@ -4375,6 +4580,9 @@
             </w:tr>
           </w:tbl>
           <w:p>
+            <w:pPr>
+              <w:pStyle w:val="paragrafo"/>
+            </w:pPr>
             <w:r>
               <w:rPr>
                 <w:b w:val="0"/>
@@ -4398,11 +4606,8 @@
                 <w:tcPr>
                   <w:tcW w:type="dxa" w:w="8640"/>
                 </w:tcPr>
-                <w:p/>
-                <w:p>
-                  <w:pPr>
-                    <w:pStyle w:val="paragrafo"/>
-                  </w:pPr>
+                <w:p>
+                  <w:pPr/>
                   <w:r>
                     <w:rPr>
                       <w:b w:val="0"/>
@@ -4419,8 +4624,8 @@
                 <w:tcPr>
                   <w:tcW w:type="dxa" w:w="8640"/>
                 </w:tcPr>
-                <w:p/>
-                <w:p>
+                <w:p>
+                  <w:pPr/>
                   <w:r>
                     <w:rPr>
                       <w:b w:val="0"/>
@@ -4431,6 +4636,7 @@
                   </w:r>
                 </w:p>
                 <w:p>
+                  <w:pPr/>
                   <w:r>
                     <w:rPr>
                       <w:b w:val="0"/>
@@ -4441,6 +4647,7 @@
                   </w:r>
                 </w:p>
                 <w:p>
+                  <w:pPr/>
                   <w:r>
                     <w:rPr>
                       <w:b w:val="0"/>
@@ -4451,6 +4658,7 @@
                   </w:r>
                 </w:p>
                 <w:p>
+                  <w:pPr/>
                   <w:r>
                     <w:rPr>
                       <w:b w:val="0"/>
@@ -4461,6 +4669,7 @@
                   </w:r>
                 </w:p>
                 <w:p>
+                  <w:pPr/>
                   <w:r>
                     <w:rPr>
                       <w:b w:val="0"/>
@@ -4474,6 +4683,9 @@
             </w:tr>
           </w:tbl>
           <w:p>
+            <w:pPr>
+              <w:pStyle w:val="paragrafo"/>
+            </w:pPr>
             <w:r>
               <w:rPr>
                 <w:b w:val="0"/>
@@ -4497,11 +4709,8 @@
                 <w:tcPr>
                   <w:tcW w:type="dxa" w:w="8640"/>
                 </w:tcPr>
-                <w:p/>
-                <w:p>
-                  <w:pPr>
-                    <w:pStyle w:val="paragrafo"/>
-                  </w:pPr>
+                <w:p>
+                  <w:pPr/>
                   <w:r>
                     <w:rPr>
                       <w:b w:val="0"/>
@@ -4518,8 +4727,8 @@
                 <w:tcPr>
                   <w:tcW w:type="dxa" w:w="8640"/>
                 </w:tcPr>
-                <w:p/>
-                <w:p>
+                <w:p>
+                  <w:pPr/>
                   <w:r>
                     <w:rPr>
                       <w:b w:val="0"/>
@@ -4530,6 +4739,7 @@
                   </w:r>
                 </w:p>
                 <w:p>
+                  <w:pPr/>
                   <w:r>
                     <w:rPr>
                       <w:b w:val="0"/>
@@ -4540,6 +4750,7 @@
                   </w:r>
                 </w:p>
                 <w:p>
+                  <w:pPr/>
                   <w:r>
                     <w:rPr>
                       <w:b w:val="0"/>
@@ -4550,6 +4761,7 @@
                   </w:r>
                 </w:p>
                 <w:p>
+                  <w:pPr/>
                   <w:r>
                     <w:rPr>
                       <w:b w:val="0"/>
@@ -4560,6 +4772,7 @@
                   </w:r>
                 </w:p>
                 <w:p>
+                  <w:pPr/>
                   <w:r>
                     <w:rPr>
                       <w:b w:val="0"/>
@@ -4573,6 +4786,9 @@
             </w:tr>
           </w:tbl>
           <w:p>
+            <w:pPr>
+              <w:pStyle w:val="paragrafo"/>
+            </w:pPr>
             <w:r>
               <w:rPr>
                 <w:b w:val="0"/>
@@ -4596,11 +4812,8 @@
                 <w:tcPr>
                   <w:tcW w:type="dxa" w:w="8640"/>
                 </w:tcPr>
-                <w:p/>
-                <w:p>
-                  <w:pPr>
-                    <w:pStyle w:val="paragrafo"/>
-                  </w:pPr>
+                <w:p>
+                  <w:pPr/>
                   <w:r>
                     <w:rPr>
                       <w:b w:val="0"/>
@@ -4617,8 +4830,8 @@
                 <w:tcPr>
                   <w:tcW w:type="dxa" w:w="8640"/>
                 </w:tcPr>
-                <w:p/>
-                <w:p>
+                <w:p>
+                  <w:pPr/>
                   <w:r>
                     <w:rPr>
                       <w:b w:val="0"/>
@@ -4629,6 +4842,7 @@
                   </w:r>
                 </w:p>
                 <w:p>
+                  <w:pPr/>
                   <w:r>
                     <w:rPr>
                       <w:b w:val="0"/>
@@ -4639,6 +4853,7 @@
                   </w:r>
                 </w:p>
                 <w:p>
+                  <w:pPr/>
                   <w:r>
                     <w:rPr>
                       <w:b w:val="0"/>
@@ -4649,6 +4864,7 @@
                   </w:r>
                 </w:p>
                 <w:p>
+                  <w:pPr/>
                   <w:r>
                     <w:rPr>
                       <w:b w:val="0"/>
@@ -4659,6 +4875,7 @@
                   </w:r>
                 </w:p>
                 <w:p>
+                  <w:pPr/>
                   <w:r>
                     <w:rPr>
                       <w:b w:val="0"/>
@@ -4672,6 +4889,9 @@
             </w:tr>
           </w:tbl>
           <w:p>
+            <w:pPr>
+              <w:pStyle w:val="paragrafo"/>
+            </w:pPr>
             <w:r>
               <w:rPr>
                 <w:b w:val="0"/>
@@ -4695,11 +4915,8 @@
                 <w:tcPr>
                   <w:tcW w:type="dxa" w:w="8640"/>
                 </w:tcPr>
-                <w:p/>
-                <w:p>
-                  <w:pPr>
-                    <w:pStyle w:val="paragrafo"/>
-                  </w:pPr>
+                <w:p>
+                  <w:pPr/>
                   <w:r>
                     <w:rPr>
                       <w:b w:val="0"/>
@@ -4716,8 +4933,8 @@
                 <w:tcPr>
                   <w:tcW w:type="dxa" w:w="8640"/>
                 </w:tcPr>
-                <w:p/>
-                <w:p>
+                <w:p>
+                  <w:pPr/>
                   <w:r>
                     <w:rPr>
                       <w:b w:val="0"/>
@@ -4728,6 +4945,7 @@
                   </w:r>
                 </w:p>
                 <w:p>
+                  <w:pPr/>
                   <w:r>
                     <w:rPr>
                       <w:b w:val="0"/>
@@ -4738,6 +4956,7 @@
                   </w:r>
                 </w:p>
                 <w:p>
+                  <w:pPr/>
                   <w:r>
                     <w:rPr>
                       <w:b w:val="0"/>
@@ -4748,6 +4967,7 @@
                   </w:r>
                 </w:p>
                 <w:p>
+                  <w:pPr/>
                   <w:r>
                     <w:rPr>
                       <w:b w:val="0"/>
@@ -4758,6 +4978,7 @@
                   </w:r>
                 </w:p>
                 <w:p>
+                  <w:pPr/>
                   <w:r>
                     <w:rPr>
                       <w:b w:val="0"/>
@@ -4771,6 +4992,9 @@
             </w:tr>
           </w:tbl>
           <w:p>
+            <w:pPr>
+              <w:pStyle w:val="paragrafo"/>
+            </w:pPr>
             <w:r>
               <w:rPr>
                 <w:b w:val="0"/>
@@ -4794,6 +5018,9 @@
             </w:r>
           </w:p>
           <w:p>
+            <w:pPr>
+              <w:pStyle w:val="paragrafo"/>
+            </w:pPr>
             <w:r>
               <w:rPr>
                 <w:b w:val="0"/>
@@ -4804,6 +5031,9 @@
             </w:r>
           </w:p>
           <w:p>
+            <w:pPr>
+              <w:pStyle w:val="paragrafo"/>
+            </w:pPr>
             <w:r>
               <w:rPr>
                 <w:b w:val="0"/>
@@ -4827,11 +5057,8 @@
                 <w:tcPr>
                   <w:tcW w:type="dxa" w:w="8640"/>
                 </w:tcPr>
-                <w:p/>
-                <w:p>
-                  <w:pPr>
-                    <w:pStyle w:val="paragrafo"/>
-                  </w:pPr>
+                <w:p>
+                  <w:pPr/>
                   <w:r>
                     <w:rPr>
                       <w:b w:val="0"/>
@@ -4848,8 +5075,8 @@
                 <w:tcPr>
                   <w:tcW w:type="dxa" w:w="8640"/>
                 </w:tcPr>
-                <w:p/>
-                <w:p>
+                <w:p>
+                  <w:pPr/>
                   <w:r>
                     <w:rPr>
                       <w:b w:val="0"/>
@@ -4860,6 +5087,7 @@
                   </w:r>
                 </w:p>
                 <w:p>
+                  <w:pPr/>
                   <w:r>
                     <w:rPr>
                       <w:b w:val="0"/>
@@ -4870,6 +5098,7 @@
                   </w:r>
                 </w:p>
                 <w:p>
+                  <w:pPr/>
                   <w:r>
                     <w:rPr>
                       <w:b w:val="0"/>
@@ -4880,6 +5109,7 @@
                   </w:r>
                 </w:p>
                 <w:p>
+                  <w:pPr/>
                   <w:r>
                     <w:rPr>
                       <w:b w:val="0"/>
@@ -4890,6 +5120,7 @@
                   </w:r>
                 </w:p>
                 <w:p>
+                  <w:pPr/>
                   <w:r>
                     <w:rPr>
                       <w:b w:val="0"/>
@@ -4903,6 +5134,9 @@
             </w:tr>
           </w:tbl>
           <w:p>
+            <w:pPr>
+              <w:pStyle w:val="paragrafo"/>
+            </w:pPr>
             <w:r>
               <w:rPr>
                 <w:b w:val="0"/>
@@ -4926,11 +5160,8 @@
                 <w:tcPr>
                   <w:tcW w:type="dxa" w:w="8640"/>
                 </w:tcPr>
-                <w:p/>
-                <w:p>
-                  <w:pPr>
-                    <w:pStyle w:val="paragrafo"/>
-                  </w:pPr>
+                <w:p>
+                  <w:pPr/>
                   <w:r>
                     <w:rPr>
                       <w:b w:val="0"/>
@@ -4947,8 +5178,8 @@
                 <w:tcPr>
                   <w:tcW w:type="dxa" w:w="8640"/>
                 </w:tcPr>
-                <w:p/>
-                <w:p>
+                <w:p>
+                  <w:pPr/>
                   <w:r>
                     <w:rPr>
                       <w:b w:val="0"/>
@@ -4959,6 +5190,7 @@
                   </w:r>
                 </w:p>
                 <w:p>
+                  <w:pPr/>
                   <w:r>
                     <w:rPr>
                       <w:b w:val="0"/>
@@ -4969,6 +5201,7 @@
                   </w:r>
                 </w:p>
                 <w:p>
+                  <w:pPr/>
                   <w:r>
                     <w:rPr>
                       <w:b w:val="0"/>
@@ -4979,6 +5212,7 @@
                   </w:r>
                 </w:p>
                 <w:p>
+                  <w:pPr/>
                   <w:r>
                     <w:rPr>
                       <w:b w:val="0"/>
@@ -4992,6 +5226,9 @@
             </w:tr>
           </w:tbl>
           <w:p>
+            <w:pPr>
+              <w:pStyle w:val="paragrafo"/>
+            </w:pPr>
             <w:r>
               <w:rPr>
                 <w:b w:val="0"/>
@@ -5015,11 +5252,8 @@
                 <w:tcPr>
                   <w:tcW w:type="dxa" w:w="8640"/>
                 </w:tcPr>
-                <w:p/>
-                <w:p>
-                  <w:pPr>
-                    <w:pStyle w:val="paragrafo"/>
-                  </w:pPr>
+                <w:p>
+                  <w:pPr/>
                   <w:r>
                     <w:rPr>
                       <w:b w:val="0"/>
@@ -5036,8 +5270,8 @@
                 <w:tcPr>
                   <w:tcW w:type="dxa" w:w="8640"/>
                 </w:tcPr>
-                <w:p/>
-                <w:p>
+                <w:p>
+                  <w:pPr/>
                   <w:r>
                     <w:rPr>
                       <w:b w:val="0"/>
@@ -5048,6 +5282,7 @@
                   </w:r>
                 </w:p>
                 <w:p>
+                  <w:pPr/>
                   <w:r>
                     <w:rPr>
                       <w:b w:val="0"/>
@@ -5058,6 +5293,7 @@
                   </w:r>
                 </w:p>
                 <w:p>
+                  <w:pPr/>
                   <w:r>
                     <w:rPr>
                       <w:b w:val="0"/>
@@ -5068,6 +5304,7 @@
                   </w:r>
                 </w:p>
                 <w:p>
+                  <w:pPr/>
                   <w:r>
                     <w:rPr>
                       <w:b w:val="0"/>
@@ -5081,6 +5318,9 @@
             </w:tr>
           </w:tbl>
           <w:p>
+            <w:pPr>
+              <w:pStyle w:val="paragrafo"/>
+            </w:pPr>
             <w:r>
               <w:rPr>
                 <w:b w:val="0"/>
@@ -5104,11 +5344,8 @@
                 <w:tcPr>
                   <w:tcW w:type="dxa" w:w="8640"/>
                 </w:tcPr>
-                <w:p/>
-                <w:p>
-                  <w:pPr>
-                    <w:pStyle w:val="paragrafo"/>
-                  </w:pPr>
+                <w:p>
+                  <w:pPr/>
                   <w:r>
                     <w:rPr>
                       <w:b w:val="0"/>
@@ -5125,8 +5362,8 @@
                 <w:tcPr>
                   <w:tcW w:type="dxa" w:w="8640"/>
                 </w:tcPr>
-                <w:p/>
-                <w:p>
+                <w:p>
+                  <w:pPr/>
                   <w:r>
                     <w:rPr>
                       <w:b w:val="0"/>
@@ -5137,6 +5374,7 @@
                   </w:r>
                 </w:p>
                 <w:p>
+                  <w:pPr/>
                   <w:r>
                     <w:rPr>
                       <w:b w:val="0"/>
@@ -5147,6 +5385,7 @@
                   </w:r>
                 </w:p>
                 <w:p>
+                  <w:pPr/>
                   <w:r>
                     <w:rPr>
                       <w:b w:val="0"/>
@@ -5157,6 +5396,7 @@
                   </w:r>
                 </w:p>
                 <w:p>
+                  <w:pPr/>
                   <w:r>
                     <w:rPr>
                       <w:b w:val="0"/>
@@ -5170,6 +5410,9 @@
             </w:tr>
           </w:tbl>
           <w:p>
+            <w:pPr>
+              <w:pStyle w:val="paragrafo"/>
+            </w:pPr>
             <w:r>
               <w:rPr>
                 <w:b w:val="0"/>
@@ -5193,6 +5436,9 @@
             </w:r>
           </w:p>
           <w:p>
+            <w:pPr>
+              <w:pStyle w:val="paragrafo"/>
+            </w:pPr>
             <w:r>
               <w:rPr>
                 <w:b w:val="0"/>
@@ -5203,6 +5449,9 @@
             </w:r>
           </w:p>
           <w:p>
+            <w:pPr>
+              <w:pStyle w:val="paragrafo"/>
+            </w:pPr>
             <w:r>
               <w:rPr>
                 <w:b w:val="0"/>
@@ -5226,11 +5475,8 @@
                 <w:tcPr>
                   <w:tcW w:type="dxa" w:w="8640"/>
                 </w:tcPr>
-                <w:p/>
-                <w:p>
-                  <w:pPr>
-                    <w:pStyle w:val="paragrafo"/>
-                  </w:pPr>
+                <w:p>
+                  <w:pPr/>
                   <w:r>
                     <w:rPr>
                       <w:b w:val="0"/>
@@ -5247,8 +5493,8 @@
                 <w:tcPr>
                   <w:tcW w:type="dxa" w:w="8640"/>
                 </w:tcPr>
-                <w:p/>
-                <w:p>
+                <w:p>
+                  <w:pPr/>
                   <w:r>
                     <w:rPr>
                       <w:b w:val="0"/>
@@ -5259,6 +5505,7 @@
                   </w:r>
                 </w:p>
                 <w:p>
+                  <w:pPr/>
                   <w:r>
                     <w:rPr>
                       <w:b w:val="0"/>
@@ -5269,6 +5516,7 @@
                   </w:r>
                 </w:p>
                 <w:p>
+                  <w:pPr/>
                   <w:r>
                     <w:rPr>
                       <w:b w:val="0"/>
@@ -5279,6 +5527,7 @@
                   </w:r>
                 </w:p>
                 <w:p>
+                  <w:pPr/>
                   <w:r>
                     <w:rPr>
                       <w:b w:val="0"/>
@@ -5292,6 +5541,9 @@
             </w:tr>
           </w:tbl>
           <w:p>
+            <w:pPr>
+              <w:pStyle w:val="paragrafo"/>
+            </w:pPr>
             <w:r>
               <w:rPr>
                 <w:b w:val="0"/>
@@ -5315,11 +5567,8 @@
                 <w:tcPr>
                   <w:tcW w:type="dxa" w:w="8640"/>
                 </w:tcPr>
-                <w:p/>
-                <w:p>
-                  <w:pPr>
-                    <w:pStyle w:val="paragrafo"/>
-                  </w:pPr>
+                <w:p>
+                  <w:pPr/>
                   <w:r>
                     <w:rPr>
                       <w:b w:val="0"/>
@@ -5336,8 +5585,8 @@
                 <w:tcPr>
                   <w:tcW w:type="dxa" w:w="8640"/>
                 </w:tcPr>
-                <w:p/>
-                <w:p>
+                <w:p>
+                  <w:pPr/>
                   <w:r>
                     <w:rPr>
                       <w:b w:val="0"/>
@@ -5348,6 +5597,7 @@
                   </w:r>
                 </w:p>
                 <w:p>
+                  <w:pPr/>
                   <w:r>
                     <w:rPr>
                       <w:b w:val="0"/>
@@ -5358,6 +5608,7 @@
                   </w:r>
                 </w:p>
                 <w:p>
+                  <w:pPr/>
                   <w:r>
                     <w:rPr>
                       <w:b w:val="0"/>
@@ -5368,6 +5619,7 @@
                   </w:r>
                 </w:p>
                 <w:p>
+                  <w:pPr/>
                   <w:r>
                     <w:rPr>
                       <w:b w:val="0"/>
@@ -5381,6 +5633,9 @@
             </w:tr>
           </w:tbl>
           <w:p>
+            <w:pPr>
+              <w:pStyle w:val="paragrafo"/>
+            </w:pPr>
             <w:r>
               <w:rPr>
                 <w:b w:val="0"/>
@@ -5404,11 +5659,8 @@
                 <w:tcPr>
                   <w:tcW w:type="dxa" w:w="8640"/>
                 </w:tcPr>
-                <w:p/>
-                <w:p>
-                  <w:pPr>
-                    <w:pStyle w:val="paragrafo"/>
-                  </w:pPr>
+                <w:p>
+                  <w:pPr/>
                   <w:r>
                     <w:rPr>
                       <w:b w:val="0"/>
@@ -5425,8 +5677,8 @@
                 <w:tcPr>
                   <w:tcW w:type="dxa" w:w="8640"/>
                 </w:tcPr>
-                <w:p/>
-                <w:p>
+                <w:p>
+                  <w:pPr/>
                   <w:r>
                     <w:rPr>
                       <w:b w:val="0"/>
@@ -5437,6 +5689,7 @@
                   </w:r>
                 </w:p>
                 <w:p>
+                  <w:pPr/>
                   <w:r>
                     <w:rPr>
                       <w:b w:val="0"/>
@@ -5447,6 +5700,7 @@
                   </w:r>
                 </w:p>
                 <w:p>
+                  <w:pPr/>
                   <w:r>
                     <w:rPr>
                       <w:b w:val="0"/>
@@ -5457,6 +5711,7 @@
                   </w:r>
                 </w:p>
                 <w:p>
+                  <w:pPr/>
                   <w:r>
                     <w:rPr>
                       <w:b w:val="0"/>
@@ -5470,6 +5725,9 @@
             </w:tr>
           </w:tbl>
           <w:p>
+            <w:pPr>
+              <w:pStyle w:val="paragrafo"/>
+            </w:pPr>
             <w:r>
               <w:rPr>
                 <w:b w:val="0"/>
@@ -5493,11 +5751,8 @@
                 <w:tcPr>
                   <w:tcW w:type="dxa" w:w="8640"/>
                 </w:tcPr>
-                <w:p/>
-                <w:p>
-                  <w:pPr>
-                    <w:pStyle w:val="paragrafo"/>
-                  </w:pPr>
+                <w:p>
+                  <w:pPr/>
                   <w:r>
                     <w:rPr>
                       <w:b w:val="0"/>
@@ -5514,8 +5769,8 @@
                 <w:tcPr>
                   <w:tcW w:type="dxa" w:w="8640"/>
                 </w:tcPr>
-                <w:p/>
-                <w:p>
+                <w:p>
+                  <w:pPr/>
                   <w:r>
                     <w:rPr>
                       <w:b w:val="0"/>
@@ -5526,6 +5781,7 @@
                   </w:r>
                 </w:p>
                 <w:p>
+                  <w:pPr/>
                   <w:r>
                     <w:rPr>
                       <w:b w:val="0"/>
@@ -5536,6 +5792,7 @@
                   </w:r>
                 </w:p>
                 <w:p>
+                  <w:pPr/>
                   <w:r>
                     <w:rPr>
                       <w:b w:val="0"/>
@@ -5546,6 +5803,7 @@
                   </w:r>
                 </w:p>
                 <w:p>
+                  <w:pPr/>
                   <w:r>
                     <w:rPr>
                       <w:b w:val="0"/>
@@ -5559,6 +5817,9 @@
             </w:tr>
           </w:tbl>
           <w:p>
+            <w:pPr>
+              <w:pStyle w:val="paragrafo"/>
+            </w:pPr>
             <w:r>
               <w:rPr>
                 <w:b w:val="0"/>
@@ -5582,6 +5843,9 @@
             </w:r>
           </w:p>
           <w:p>
+            <w:pPr>
+              <w:pStyle w:val="paragrafo"/>
+            </w:pPr>
             <w:r>
               <w:rPr>
                 <w:b w:val="0"/>
@@ -5592,6 +5856,9 @@
             </w:r>
           </w:p>
           <w:p>
+            <w:pPr>
+              <w:pStyle w:val="paragrafo"/>
+            </w:pPr>
             <w:r>
               <w:rPr>
                 <w:b w:val="0"/>
@@ -5615,11 +5882,8 @@
                 <w:tcPr>
                   <w:tcW w:type="dxa" w:w="8640"/>
                 </w:tcPr>
-                <w:p/>
-                <w:p>
-                  <w:pPr>
-                    <w:pStyle w:val="paragrafo"/>
-                  </w:pPr>
+                <w:p>
+                  <w:pPr/>
                   <w:r>
                     <w:rPr>
                       <w:b w:val="0"/>
@@ -5636,8 +5900,8 @@
                 <w:tcPr>
                   <w:tcW w:type="dxa" w:w="8640"/>
                 </w:tcPr>
-                <w:p/>
-                <w:p>
+                <w:p>
+                  <w:pPr/>
                   <w:r>
                     <w:rPr>
                       <w:b w:val="0"/>
@@ -5648,6 +5912,7 @@
                   </w:r>
                 </w:p>
                 <w:p>
+                  <w:pPr/>
                   <w:r>
                     <w:rPr>
                       <w:b w:val="0"/>
@@ -5658,6 +5923,7 @@
                   </w:r>
                 </w:p>
                 <w:p>
+                  <w:pPr/>
                   <w:r>
                     <w:rPr>
                       <w:b w:val="0"/>
@@ -5668,6 +5934,7 @@
                   </w:r>
                 </w:p>
                 <w:p>
+                  <w:pPr/>
                   <w:r>
                     <w:rPr>
                       <w:b w:val="0"/>
@@ -5681,6 +5948,9 @@
             </w:tr>
           </w:tbl>
           <w:p>
+            <w:pPr>
+              <w:pStyle w:val="paragrafo"/>
+            </w:pPr>
             <w:r>
               <w:rPr>
                 <w:b w:val="0"/>
@@ -5704,11 +5974,8 @@
                 <w:tcPr>
                   <w:tcW w:type="dxa" w:w="8640"/>
                 </w:tcPr>
-                <w:p/>
-                <w:p>
-                  <w:pPr>
-                    <w:pStyle w:val="paragrafo"/>
-                  </w:pPr>
+                <w:p>
+                  <w:pPr/>
                   <w:r>
                     <w:rPr>
                       <w:b w:val="0"/>
@@ -5725,8 +5992,8 @@
                 <w:tcPr>
                   <w:tcW w:type="dxa" w:w="8640"/>
                 </w:tcPr>
-                <w:p/>
-                <w:p>
+                <w:p>
+                  <w:pPr/>
                   <w:r>
                     <w:rPr>
                       <w:b w:val="0"/>
@@ -5737,6 +6004,7 @@
                   </w:r>
                 </w:p>
                 <w:p>
+                  <w:pPr/>
                   <w:r>
                     <w:rPr>
                       <w:b w:val="0"/>
@@ -5747,6 +6015,7 @@
                   </w:r>
                 </w:p>
                 <w:p>
+                  <w:pPr/>
                   <w:r>
                     <w:rPr>
                       <w:b w:val="0"/>
@@ -5757,6 +6026,7 @@
                   </w:r>
                 </w:p>
                 <w:p>
+                  <w:pPr/>
                   <w:r>
                     <w:rPr>
                       <w:b w:val="0"/>
@@ -5770,6 +6040,9 @@
             </w:tr>
           </w:tbl>
           <w:p>
+            <w:pPr>
+              <w:pStyle w:val="paragrafo"/>
+            </w:pPr>
             <w:r>
               <w:rPr>
                 <w:b w:val="0"/>
@@ -5780,6 +6053,9 @@
             </w:r>
           </w:p>
           <w:p>
+            <w:pPr>
+              <w:pStyle w:val="paragrafo"/>
+            </w:pPr>
             <w:r>
               <w:rPr>
                 <w:b w:val="0"/>
@@ -5803,11 +6079,8 @@
                 <w:tcPr>
                   <w:tcW w:type="dxa" w:w="8640"/>
                 </w:tcPr>
-                <w:p/>
-                <w:p>
-                  <w:pPr>
-                    <w:pStyle w:val="paragrafo"/>
-                  </w:pPr>
+                <w:p>
+                  <w:pPr/>
                   <w:r>
                     <w:rPr>
                       <w:b w:val="0"/>
@@ -5824,8 +6097,8 @@
                 <w:tcPr>
                   <w:tcW w:type="dxa" w:w="8640"/>
                 </w:tcPr>
-                <w:p/>
-                <w:p>
+                <w:p>
+                  <w:pPr/>
                   <w:r>
                     <w:rPr>
                       <w:b w:val="0"/>
@@ -5836,6 +6109,7 @@
                   </w:r>
                 </w:p>
                 <w:p>
+                  <w:pPr/>
                   <w:r>
                     <w:rPr>
                       <w:b w:val="0"/>
@@ -5846,6 +6120,7 @@
                   </w:r>
                 </w:p>
                 <w:p>
+                  <w:pPr/>
                   <w:r>
                     <w:rPr>
                       <w:b w:val="0"/>
@@ -5856,6 +6131,7 @@
                   </w:r>
                 </w:p>
                 <w:p>
+                  <w:pPr/>
                   <w:r>
                     <w:rPr>
                       <w:b w:val="0"/>
@@ -5869,6 +6145,9 @@
             </w:tr>
           </w:tbl>
           <w:p>
+            <w:pPr>
+              <w:pStyle w:val="paragrafo"/>
+            </w:pPr>
             <w:r>
               <w:rPr>
                 <w:b w:val="0"/>
@@ -5892,6 +6171,9 @@
             </w:r>
           </w:p>
           <w:p>
+            <w:pPr>
+              <w:pStyle w:val="paragrafo"/>
+            </w:pPr>
             <w:r>
               <w:rPr>
                 <w:b w:val="0"/>
@@ -5915,11 +6197,8 @@
                 <w:tcPr>
                   <w:tcW w:type="dxa" w:w="8640"/>
                 </w:tcPr>
-                <w:p/>
-                <w:p>
-                  <w:pPr>
-                    <w:pStyle w:val="paragrafo"/>
-                  </w:pPr>
+                <w:p>
+                  <w:pPr/>
                   <w:r>
                     <w:rPr>
                       <w:b w:val="0"/>
@@ -5936,8 +6215,8 @@
                 <w:tcPr>
                   <w:tcW w:type="dxa" w:w="8640"/>
                 </w:tcPr>
-                <w:p/>
-                <w:p>
+                <w:p>
+                  <w:pPr/>
                   <w:r>
                     <w:rPr>
                       <w:b w:val="0"/>
@@ -5948,6 +6227,7 @@
                   </w:r>
                 </w:p>
                 <w:p>
+                  <w:pPr/>
                   <w:r>
                     <w:rPr>
                       <w:b w:val="0"/>
@@ -5958,6 +6238,7 @@
                   </w:r>
                 </w:p>
                 <w:p>
+                  <w:pPr/>
                   <w:r>
                     <w:rPr>
                       <w:b w:val="0"/>
@@ -5968,6 +6249,7 @@
                   </w:r>
                 </w:p>
                 <w:p>
+                  <w:pPr/>
                   <w:r>
                     <w:rPr>
                       <w:b w:val="0"/>
@@ -5981,6 +6263,9 @@
             </w:tr>
           </w:tbl>
           <w:p>
+            <w:pPr>
+              <w:pStyle w:val="paragrafo"/>
+            </w:pPr>
             <w:r>
               <w:rPr>
                 <w:b w:val="0"/>
@@ -6004,11 +6289,8 @@
                 <w:tcPr>
                   <w:tcW w:type="dxa" w:w="8640"/>
                 </w:tcPr>
-                <w:p/>
-                <w:p>
-                  <w:pPr>
-                    <w:pStyle w:val="paragrafo"/>
-                  </w:pPr>
+                <w:p>
+                  <w:pPr/>
                   <w:r>
                     <w:rPr>
                       <w:b w:val="0"/>
@@ -6025,8 +6307,8 @@
                 <w:tcPr>
                   <w:tcW w:type="dxa" w:w="8640"/>
                 </w:tcPr>
-                <w:p/>
-                <w:p>
+                <w:p>
+                  <w:pPr/>
                   <w:r>
                     <w:rPr>
                       <w:b w:val="0"/>
@@ -6037,6 +6319,7 @@
                   </w:r>
                 </w:p>
                 <w:p>
+                  <w:pPr/>
                   <w:r>
                     <w:rPr>
                       <w:b w:val="0"/>
@@ -6047,6 +6330,7 @@
                   </w:r>
                 </w:p>
                 <w:p>
+                  <w:pPr/>
                   <w:r>
                     <w:rPr>
                       <w:b w:val="0"/>
@@ -6057,6 +6341,7 @@
                   </w:r>
                 </w:p>
                 <w:p>
+                  <w:pPr/>
                   <w:r>
                     <w:rPr>
                       <w:b w:val="0"/>
@@ -6070,6 +6355,9 @@
             </w:tr>
           </w:tbl>
           <w:p>
+            <w:pPr>
+              <w:pStyle w:val="paragrafo"/>
+            </w:pPr>
             <w:r>
               <w:rPr>
                 <w:b w:val="0"/>
@@ -6093,11 +6381,8 @@
                 <w:tcPr>
                   <w:tcW w:type="dxa" w:w="8640"/>
                 </w:tcPr>
-                <w:p/>
-                <w:p>
-                  <w:pPr>
-                    <w:pStyle w:val="paragrafo"/>
-                  </w:pPr>
+                <w:p>
+                  <w:pPr/>
                   <w:r>
                     <w:rPr>
                       <w:b w:val="0"/>
@@ -6114,8 +6399,8 @@
                 <w:tcPr>
                   <w:tcW w:type="dxa" w:w="8640"/>
                 </w:tcPr>
-                <w:p/>
-                <w:p>
+                <w:p>
+                  <w:pPr/>
                   <w:r>
                     <w:rPr>
                       <w:b w:val="0"/>
@@ -6126,6 +6411,7 @@
                   </w:r>
                 </w:p>
                 <w:p>
+                  <w:pPr/>
                   <w:r>
                     <w:rPr>
                       <w:b w:val="0"/>
@@ -6136,6 +6422,7 @@
                   </w:r>
                 </w:p>
                 <w:p>
+                  <w:pPr/>
                   <w:r>
                     <w:rPr>
                       <w:b w:val="0"/>
@@ -6146,6 +6433,7 @@
                   </w:r>
                 </w:p>
                 <w:p>
+                  <w:pPr/>
                   <w:r>
                     <w:rPr>
                       <w:b w:val="0"/>
@@ -6159,6 +6447,9 @@
             </w:tr>
           </w:tbl>
           <w:p>
+            <w:pPr>
+              <w:pStyle w:val="paragrafo"/>
+            </w:pPr>
             <w:r>
               <w:rPr>
                 <w:b w:val="0"/>
@@ -6182,11 +6473,8 @@
                 <w:tcPr>
                   <w:tcW w:type="dxa" w:w="8640"/>
                 </w:tcPr>
-                <w:p/>
-                <w:p>
-                  <w:pPr>
-                    <w:pStyle w:val="paragrafo"/>
-                  </w:pPr>
+                <w:p>
+                  <w:pPr/>
                   <w:r>
                     <w:rPr>
                       <w:b w:val="0"/>
@@ -6203,8 +6491,8 @@
                 <w:tcPr>
                   <w:tcW w:type="dxa" w:w="8640"/>
                 </w:tcPr>
-                <w:p/>
-                <w:p>
+                <w:p>
+                  <w:pPr/>
                   <w:r>
                     <w:rPr>
                       <w:b w:val="0"/>
@@ -6215,6 +6503,7 @@
                   </w:r>
                 </w:p>
                 <w:p>
+                  <w:pPr/>
                   <w:r>
                     <w:rPr>
                       <w:b w:val="0"/>
@@ -6225,6 +6514,7 @@
                   </w:r>
                 </w:p>
                 <w:p>
+                  <w:pPr/>
                   <w:r>
                     <w:rPr>
                       <w:b w:val="0"/>
@@ -6235,6 +6525,7 @@
                   </w:r>
                 </w:p>
                 <w:p>
+                  <w:pPr/>
                   <w:r>
                     <w:rPr>
                       <w:b w:val="0"/>
@@ -6248,6 +6539,9 @@
             </w:tr>
           </w:tbl>
           <w:p>
+            <w:pPr>
+              <w:pStyle w:val="paragrafo"/>
+            </w:pPr>
             <w:r>
               <w:rPr>
                 <w:b w:val="0"/>
@@ -6271,6 +6565,9 @@
             </w:r>
           </w:p>
           <w:p>
+            <w:pPr>
+              <w:pStyle w:val="paragrafo"/>
+            </w:pPr>
             <w:r>
               <w:rPr>
                 <w:b w:val="0"/>
@@ -6294,11 +6591,8 @@
                 <w:tcPr>
                   <w:tcW w:type="dxa" w:w="8640"/>
                 </w:tcPr>
-                <w:p/>
-                <w:p>
-                  <w:pPr>
-                    <w:pStyle w:val="paragrafo"/>
-                  </w:pPr>
+                <w:p>
+                  <w:pPr/>
                   <w:r>
                     <w:rPr>
                       <w:b w:val="0"/>
@@ -6315,8 +6609,8 @@
                 <w:tcPr>
                   <w:tcW w:type="dxa" w:w="8640"/>
                 </w:tcPr>
-                <w:p/>
-                <w:p>
+                <w:p>
+                  <w:pPr/>
                   <w:r>
                     <w:rPr>
                       <w:b w:val="0"/>
@@ -6327,6 +6621,7 @@
                   </w:r>
                 </w:p>
                 <w:p>
+                  <w:pPr/>
                   <w:r>
                     <w:rPr>
                       <w:b w:val="0"/>
@@ -6337,6 +6632,7 @@
                   </w:r>
                 </w:p>
                 <w:p>
+                  <w:pPr/>
                   <w:r>
                     <w:rPr>
                       <w:b w:val="0"/>
@@ -6347,6 +6643,7 @@
                   </w:r>
                 </w:p>
                 <w:p>
+                  <w:pPr/>
                   <w:r>
                     <w:rPr>
                       <w:b w:val="0"/>
@@ -6360,6 +6657,9 @@
             </w:tr>
           </w:tbl>
           <w:p>
+            <w:pPr>
+              <w:pStyle w:val="paragrafo"/>
+            </w:pPr>
             <w:r>
               <w:rPr>
                 <w:b w:val="0"/>
@@ -6383,11 +6683,8 @@
                 <w:tcPr>
                   <w:tcW w:type="dxa" w:w="8640"/>
                 </w:tcPr>
-                <w:p/>
-                <w:p>
-                  <w:pPr>
-                    <w:pStyle w:val="paragrafo"/>
-                  </w:pPr>
+                <w:p>
+                  <w:pPr/>
                   <w:r>
                     <w:rPr>
                       <w:b w:val="0"/>
@@ -6404,8 +6701,8 @@
                 <w:tcPr>
                   <w:tcW w:type="dxa" w:w="8640"/>
                 </w:tcPr>
-                <w:p/>
-                <w:p>
+                <w:p>
+                  <w:pPr/>
                   <w:r>
                     <w:rPr>
                       <w:b w:val="0"/>
@@ -6416,6 +6713,7 @@
                   </w:r>
                 </w:p>
                 <w:p>
+                  <w:pPr/>
                   <w:r>
                     <w:rPr>
                       <w:b w:val="0"/>
@@ -6426,6 +6724,7 @@
                   </w:r>
                 </w:p>
                 <w:p>
+                  <w:pPr/>
                   <w:r>
                     <w:rPr>
                       <w:b w:val="0"/>
@@ -6436,6 +6735,7 @@
                   </w:r>
                 </w:p>
                 <w:p>
+                  <w:pPr/>
                   <w:r>
                     <w:rPr>
                       <w:b w:val="0"/>
@@ -6449,6 +6749,9 @@
             </w:tr>
           </w:tbl>
           <w:p>
+            <w:pPr>
+              <w:pStyle w:val="paragrafo"/>
+            </w:pPr>
             <w:r>
               <w:rPr>
                 <w:b w:val="0"/>
@@ -6472,11 +6775,8 @@
                 <w:tcPr>
                   <w:tcW w:type="dxa" w:w="8640"/>
                 </w:tcPr>
-                <w:p/>
-                <w:p>
-                  <w:pPr>
-                    <w:pStyle w:val="paragrafo"/>
-                  </w:pPr>
+                <w:p>
+                  <w:pPr/>
                   <w:r>
                     <w:rPr>
                       <w:b w:val="0"/>
@@ -6493,8 +6793,8 @@
                 <w:tcPr>
                   <w:tcW w:type="dxa" w:w="8640"/>
                 </w:tcPr>
-                <w:p/>
-                <w:p>
+                <w:p>
+                  <w:pPr/>
                   <w:r>
                     <w:rPr>
                       <w:b w:val="0"/>
@@ -6505,6 +6805,7 @@
                   </w:r>
                 </w:p>
                 <w:p>
+                  <w:pPr/>
                   <w:r>
                     <w:rPr>
                       <w:b w:val="0"/>
@@ -6515,6 +6816,7 @@
                   </w:r>
                 </w:p>
                 <w:p>
+                  <w:pPr/>
                   <w:r>
                     <w:rPr>
                       <w:b w:val="0"/>
@@ -6525,6 +6827,7 @@
                   </w:r>
                 </w:p>
                 <w:p>
+                  <w:pPr/>
                   <w:r>
                     <w:rPr>
                       <w:b w:val="0"/>
@@ -6538,6 +6841,9 @@
             </w:tr>
           </w:tbl>
           <w:p>
+            <w:pPr>
+              <w:pStyle w:val="paragrafo"/>
+            </w:pPr>
             <w:r>
               <w:rPr>
                 <w:b w:val="0"/>
@@ -6561,6 +6867,9 @@
             </w:r>
           </w:p>
           <w:p>
+            <w:pPr>
+              <w:pStyle w:val="paragrafo"/>
+            </w:pPr>
             <w:r>
               <w:rPr>
                 <w:b w:val="0"/>
@@ -6584,11 +6893,8 @@
                 <w:tcPr>
                   <w:tcW w:type="dxa" w:w="8640"/>
                 </w:tcPr>
-                <w:p/>
-                <w:p>
-                  <w:pPr>
-                    <w:pStyle w:val="paragrafo"/>
-                  </w:pPr>
+                <w:p>
+                  <w:pPr/>
                   <w:r>
                     <w:rPr>
                       <w:b w:val="0"/>
@@ -6605,8 +6911,8 @@
                 <w:tcPr>
                   <w:tcW w:type="dxa" w:w="8640"/>
                 </w:tcPr>
-                <w:p/>
-                <w:p>
+                <w:p>
+                  <w:pPr/>
                   <w:r>
                     <w:rPr>
                       <w:b w:val="0"/>
@@ -6617,6 +6923,7 @@
                   </w:r>
                 </w:p>
                 <w:p>
+                  <w:pPr/>
                   <w:r>
                     <w:rPr>
                       <w:b w:val="0"/>
@@ -6627,6 +6934,7 @@
                   </w:r>
                 </w:p>
                 <w:p>
+                  <w:pPr/>
                   <w:r>
                     <w:rPr>
                       <w:b w:val="0"/>
@@ -6637,6 +6945,7 @@
                   </w:r>
                 </w:p>
                 <w:p>
+                  <w:pPr/>
                   <w:r>
                     <w:rPr>
                       <w:b w:val="0"/>
@@ -6650,6 +6959,9 @@
             </w:tr>
           </w:tbl>
           <w:p>
+            <w:pPr>
+              <w:pStyle w:val="paragrafo"/>
+            </w:pPr>
             <w:r>
               <w:rPr>
                 <w:b w:val="0"/>
@@ -6673,11 +6985,8 @@
                 <w:tcPr>
                   <w:tcW w:type="dxa" w:w="8640"/>
                 </w:tcPr>
-                <w:p/>
-                <w:p>
-                  <w:pPr>
-                    <w:pStyle w:val="paragrafo"/>
-                  </w:pPr>
+                <w:p>
+                  <w:pPr/>
                   <w:r>
                     <w:rPr>
                       <w:b w:val="0"/>
@@ -6694,8 +7003,8 @@
                 <w:tcPr>
                   <w:tcW w:type="dxa" w:w="8640"/>
                 </w:tcPr>
-                <w:p/>
-                <w:p>
+                <w:p>
+                  <w:pPr/>
                   <w:r>
                     <w:rPr>
                       <w:b w:val="0"/>
@@ -6706,6 +7015,7 @@
                   </w:r>
                 </w:p>
                 <w:p>
+                  <w:pPr/>
                   <w:r>
                     <w:rPr>
                       <w:b w:val="0"/>
@@ -6716,6 +7026,7 @@
                   </w:r>
                 </w:p>
                 <w:p>
+                  <w:pPr/>
                   <w:r>
                     <w:rPr>
                       <w:b w:val="0"/>
@@ -6726,6 +7037,7 @@
                   </w:r>
                 </w:p>
                 <w:p>
+                  <w:pPr/>
                   <w:r>
                     <w:rPr>
                       <w:b w:val="0"/>
@@ -6739,6 +7051,9 @@
             </w:tr>
           </w:tbl>
           <w:p>
+            <w:pPr>
+              <w:pStyle w:val="paragrafo"/>
+            </w:pPr>
             <w:r>
               <w:rPr>
                 <w:b w:val="0"/>
@@ -6762,6 +7077,9 @@
             </w:r>
           </w:p>
           <w:p>
+            <w:pPr>
+              <w:pStyle w:val="paragrafo"/>
+            </w:pPr>
             <w:r>
               <w:rPr>
                 <w:b w:val="0"/>
@@ -6785,11 +7103,8 @@
                 <w:tcPr>
                   <w:tcW w:type="dxa" w:w="8640"/>
                 </w:tcPr>
-                <w:p/>
-                <w:p>
-                  <w:pPr>
-                    <w:pStyle w:val="paragrafo"/>
-                  </w:pPr>
+                <w:p>
+                  <w:pPr/>
                   <w:r>
                     <w:rPr>
                       <w:b w:val="0"/>
@@ -6806,8 +7121,8 @@
                 <w:tcPr>
                   <w:tcW w:type="dxa" w:w="8640"/>
                 </w:tcPr>
-                <w:p/>
-                <w:p>
+                <w:p>
+                  <w:pPr/>
                   <w:r>
                     <w:rPr>
                       <w:b w:val="0"/>
@@ -6818,6 +7133,7 @@
                   </w:r>
                 </w:p>
                 <w:p>
+                  <w:pPr/>
                   <w:r>
                     <w:rPr>
                       <w:b w:val="0"/>
@@ -6828,6 +7144,7 @@
                   </w:r>
                 </w:p>
                 <w:p>
+                  <w:pPr/>
                   <w:r>
                     <w:rPr>
                       <w:b w:val="0"/>
@@ -6838,6 +7155,7 @@
                   </w:r>
                 </w:p>
                 <w:p>
+                  <w:pPr/>
                   <w:r>
                     <w:rPr>
                       <w:b w:val="0"/>
@@ -6851,6 +7169,9 @@
             </w:tr>
           </w:tbl>
           <w:p>
+            <w:pPr>
+              <w:pStyle w:val="paragrafo"/>
+            </w:pPr>
             <w:r>
               <w:rPr>
                 <w:b w:val="0"/>
@@ -6874,11 +7195,8 @@
                 <w:tcPr>
                   <w:tcW w:type="dxa" w:w="8640"/>
                 </w:tcPr>
-                <w:p/>
-                <w:p>
-                  <w:pPr>
-                    <w:pStyle w:val="paragrafo"/>
-                  </w:pPr>
+                <w:p>
+                  <w:pPr/>
                   <w:r>
                     <w:rPr>
                       <w:b w:val="0"/>
@@ -6895,8 +7213,8 @@
                 <w:tcPr>
                   <w:tcW w:type="dxa" w:w="8640"/>
                 </w:tcPr>
-                <w:p/>
-                <w:p>
+                <w:p>
+                  <w:pPr/>
                   <w:r>
                     <w:rPr>
                       <w:b w:val="0"/>
@@ -6907,6 +7225,7 @@
                   </w:r>
                 </w:p>
                 <w:p>
+                  <w:pPr/>
                   <w:r>
                     <w:rPr>
                       <w:b w:val="0"/>
@@ -6917,6 +7236,7 @@
                   </w:r>
                 </w:p>
                 <w:p>
+                  <w:pPr/>
                   <w:r>
                     <w:rPr>
                       <w:b w:val="0"/>
@@ -6927,6 +7247,7 @@
                   </w:r>
                 </w:p>
                 <w:p>
+                  <w:pPr/>
                   <w:r>
                     <w:rPr>
                       <w:b w:val="0"/>
@@ -6940,6 +7261,9 @@
             </w:tr>
           </w:tbl>
           <w:p>
+            <w:pPr>
+              <w:pStyle w:val="paragrafo"/>
+            </w:pPr>
             <w:r>
               <w:rPr>
                 <w:b w:val="0"/>
@@ -6963,11 +7287,8 @@
                 <w:tcPr>
                   <w:tcW w:type="dxa" w:w="8640"/>
                 </w:tcPr>
-                <w:p/>
-                <w:p>
-                  <w:pPr>
-                    <w:pStyle w:val="paragrafo"/>
-                  </w:pPr>
+                <w:p>
+                  <w:pPr/>
                   <w:r>
                     <w:rPr>
                       <w:b w:val="0"/>
@@ -6984,8 +7305,8 @@
                 <w:tcPr>
                   <w:tcW w:type="dxa" w:w="8640"/>
                 </w:tcPr>
-                <w:p/>
-                <w:p>
+                <w:p>
+                  <w:pPr/>
                   <w:r>
                     <w:rPr>
                       <w:b w:val="0"/>
@@ -6996,6 +7317,7 @@
                   </w:r>
                 </w:p>
                 <w:p>
+                  <w:pPr/>
                   <w:r>
                     <w:rPr>
                       <w:b w:val="0"/>
@@ -7006,6 +7328,7 @@
                   </w:r>
                 </w:p>
                 <w:p>
+                  <w:pPr/>
                   <w:r>
                     <w:rPr>
                       <w:b w:val="0"/>
@@ -7016,6 +7339,7 @@
                   </w:r>
                 </w:p>
                 <w:p>
+                  <w:pPr/>
                   <w:r>
                     <w:rPr>
                       <w:b w:val="0"/>
@@ -7028,13 +7352,54 @@
               </w:tc>
             </w:tr>
           </w:tbl>
+          <w:p>
+            <w:pPr/>
+            <w:r>
+              <w:rPr>
+                <w:b w:val="0"/>
+                <w:i w:val="0"/>
+                <w:u w:val="none"/>
+              </w:rPr>
+              <w:drawing>
+                <wp:inline xmlns:a="http://schemas.openxmlformats.org/drawingml/2006/main" xmlns:pic="http://schemas.openxmlformats.org/drawingml/2006/picture">
+                  <wp:extent cx="3810003" cy="2540002"/>
+                  <wp:docPr id="1013" name="Picture 61"/>
+                  <wp:cNvGraphicFramePr>
+                    <a:graphicFrameLocks noChangeAspect="1"/>
+                  </wp:cNvGraphicFramePr>
+                  <a:graphic>
+                    <a:graphicData uri="http://schemas.openxmlformats.org/drawingml/2006/picture">
+                      <pic:pic>
+                        <pic:nvPicPr>
+                          <pic:cNvPr id="0" name="TCC Control.png"/>
+                          <pic:cNvPicPr/>
+                        </pic:nvPicPr>
+                        <pic:blipFill>
+                          <a:blip r:embed="rId9"/>
+                          <a:stretch>
+                            <a:fillRect/>
+                          </a:stretch>
+                        </pic:blipFill>
+                        <pic:spPr>
+                          <a:xfrm>
+                            <a:off x="0" y="0"/>
+                            <a:ext cx="3810003" cy="2540002"/>
+                          </a:xfrm>
+                          <a:prstGeom prst="rect"/>
+                        </pic:spPr>
+                      </pic:pic>
+                    </a:graphicData>
+                  </a:graphic>
+                </wp:inline>
+              </w:drawing>
+            </w:r>
+          </w:p>
         </w:t>
       </w:r>
     </w:p>
     <w:p>
       <w:pPr>
         <w:spacing w:after="160" w:line="259" w:lineRule="auto"/>
-        <w:ind w:firstLine="0"/>
         <w:jc w:val="left"/>
       </w:pPr>
     </w:p>
@@ -7955,10 +8320,9 @@
   <w:style w:type="paragraph" w:default="1" w:styleId="Normal">
     <w:name w:val="Normal"/>
     <w:qFormat/>
-    <w:rsid w:val="00086150"/>
+    <w:rsid w:val="006A3B23"/>
     <w:pPr>
       <w:spacing w:after="0" w:line="360" w:lineRule="auto"/>
-      <w:ind w:firstLine="709"/>
       <w:jc w:val="both"/>
     </w:pPr>
     <w:rPr>
@@ -8248,16 +8612,16 @@
     <w:basedOn w:val="Normal"/>
     <w:link w:val="paragrafoChar"/>
     <w:qFormat/>
-    <w:rsid w:val="00020C33"/>
+    <w:rsid w:val="006A3B23"/>
     <w:pPr>
-      <w:ind w:firstLine="0"/>
+      <w:ind w:firstLine="709"/>
     </w:pPr>
   </w:style>
   <w:style w:type="character" w:customStyle="1" w:styleId="paragrafoChar">
     <w:name w:val="paragrafo Char"/>
     <w:basedOn w:val="Fontepargpadro"/>
     <w:link w:val="paragrafo"/>
-    <w:rsid w:val="00020C33"/>
+    <w:rsid w:val="006A3B23"/>
     <w:rPr>
       <w:rFonts w:ascii="Times New Roman" w:hAnsi="Times New Roman"/>
       <w:sz w:val="24"/>
@@ -8747,7 +9111,7 @@
 </file>
 
 <file path=customXml/itemProps1.xml><?xml version="1.0" encoding="utf-8"?>
-<ds:datastoreItem xmlns:ds="http://schemas.openxmlformats.org/officeDocument/2006/customXml" ds:itemID="{30C4DCFD-FEA2-40C4-AA23-32B951CDCA94}">
+<ds:datastoreItem xmlns:ds="http://schemas.openxmlformats.org/officeDocument/2006/customXml" ds:itemID="{D93ED886-8FF3-4A2D-87DA-E6A9D114A1E5}">
   <ds:schemaRefs>
     <ds:schemaRef ds:uri="http://schemas.openxmlformats.org/officeDocument/2006/bibliography"/>
   </ds:schemaRefs>

</xml_diff>

<commit_message>
função de tabela pronta
</commit_message>
<xml_diff>
--- a/documento_final.docx
+++ b/documento_final.docx
@@ -1579,6 +1579,266 @@
       <w:r>
         <w:lastRenderedPageBreak/>
         <w:t xml:space="preserve">
+          <w:tbl>
+            <w:tblPr>
+              <w:tblStyle w:val="Tabelacomgrade"/>
+              <w:tblW w:type="auto" w:w="0"/>
+              <w:tblLook w:firstColumn="1" w:firstRow="1" w:lastColumn="0" w:lastRow="0" w:noHBand="0" w:noVBand="1" w:val="04A0"/>
+            </w:tblPr>
+            <w:tblGrid>
+              <w:gridCol w:w="1728"/>
+              <w:gridCol w:w="1728"/>
+              <w:gridCol w:w="1728"/>
+              <w:gridCol w:w="1728"/>
+              <w:gridCol w:w="1728"/>
+            </w:tblGrid>
+            <w:tr>
+              <w:tc>
+                <w:tcPr>
+                  <w:tcW w:type="dxa" w:w="1728"/>
+                </w:tcPr>
+                <w:p>
+                  <w:pPr/>
+                  <w:r>
+                    <w:rPr>
+                      <w:b w:val="0"/>
+                      <w:i w:val="0"/>
+                      <w:u w:val="none"/>
+                    </w:rPr>
+                    <w:t>12</w:t>
+                  </w:r>
+                </w:p>
+              </w:tc>
+              <w:tc>
+                <w:tcPr>
+                  <w:tcW w:type="dxa" w:w="1728"/>
+                </w:tcPr>
+                <w:p>
+                  <w:pPr/>
+                  <w:r>
+                    <w:rPr>
+                      <w:b w:val="0"/>
+                      <w:i w:val="0"/>
+                      <w:u w:val="none"/>
+                    </w:rPr>
+                    <w:t>3</w:t>
+                  </w:r>
+                </w:p>
+              </w:tc>
+              <w:tc>
+                <w:tcPr>
+                  <w:tcW w:type="dxa" w:w="1728"/>
+                </w:tcPr>
+                <w:p>
+                  <w:pPr/>
+                  <w:r>
+                    <w:rPr>
+                      <w:b w:val="0"/>
+                      <w:i w:val="0"/>
+                      <w:u w:val="none"/>
+                    </w:rPr>
+                    <w:t>4</w:t>
+                  </w:r>
+                </w:p>
+              </w:tc>
+              <w:tc>
+                <w:tcPr>
+                  <w:tcW w:type="dxa" w:w="1728"/>
+                </w:tcPr>
+                <w:p>
+                  <w:pPr/>
+                  <w:r>
+                    <w:rPr>
+                      <w:b w:val="0"/>
+                      <w:i w:val="0"/>
+                      <w:u w:val="none"/>
+                    </w:rPr>
+                    <w:t>5</w:t>
+                  </w:r>
+                </w:p>
+              </w:tc>
+              <w:tc>
+                <w:tcPr>
+                  <w:tcW w:type="dxa" w:w="1728"/>
+                </w:tcPr>
+                <w:p>
+                  <w:pPr/>
+                  <w:r>
+                    <w:rPr>
+                      <w:b w:val="0"/>
+                      <w:i w:val="0"/>
+                      <w:u w:val="none"/>
+                    </w:rPr>
+                    <w:t>6</w:t>
+                  </w:r>
+                </w:p>
+              </w:tc>
+            </w:tr>
+            <w:tr>
+              <w:tc>
+                <w:tcPr>
+                  <w:tcW w:type="dxa" w:w="1728"/>
+                </w:tcPr>
+                <w:p>
+                  <w:pPr/>
+                  <w:r>
+                    <w:rPr>
+                      <w:b w:val="0"/>
+                      <w:i w:val="0"/>
+                      <w:u w:val="none"/>
+                    </w:rPr>
+                    <w:t>DFDFDF</w:t>
+                  </w:r>
+                </w:p>
+              </w:tc>
+              <w:tc>
+                <w:tcPr>
+                  <w:tcW w:type="dxa" w:w="1728"/>
+                </w:tcPr>
+                <w:p>
+                  <w:pPr/>
+                  <w:r>
+                    <w:rPr>
+                      <w:b w:val="0"/>
+                      <w:i w:val="0"/>
+                      <w:u w:val="none"/>
+                    </w:rPr>
+                    <w:t>4</w:t>
+                  </w:r>
+                </w:p>
+              </w:tc>
+              <w:tc>
+                <w:tcPr>
+                  <w:tcW w:type="dxa" w:w="1728"/>
+                </w:tcPr>
+                <w:p>
+                  <w:pPr/>
+                  <w:r>
+                    <w:rPr>
+                      <w:b w:val="0"/>
+                      <w:i w:val="0"/>
+                      <w:u w:val="none"/>
+                    </w:rPr>
+                    <w:t>65</w:t>
+                  </w:r>
+                </w:p>
+              </w:tc>
+              <w:tc>
+                <w:tcPr>
+                  <w:tcW w:type="dxa" w:w="1728"/>
+                </w:tcPr>
+                <w:p>
+                  <w:pPr/>
+                  <w:r>
+                    <w:rPr>
+                      <w:b w:val="0"/>
+                      <w:i w:val="0"/>
+                      <w:u w:val="none"/>
+                    </w:rPr>
+                    <w:t>65</w:t>
+                  </w:r>
+                </w:p>
+              </w:tc>
+              <w:tc>
+                <w:tcPr>
+                  <w:tcW w:type="dxa" w:w="1728"/>
+                </w:tcPr>
+                <w:p>
+                  <w:pPr/>
+                  <w:r>
+                    <w:rPr>
+                      <w:b w:val="0"/>
+                      <w:i w:val="0"/>
+                      <w:u w:val="none"/>
+                    </w:rPr>
+                    <w:t>4</w:t>
+                  </w:r>
+                </w:p>
+              </w:tc>
+            </w:tr>
+            <w:tr>
+              <w:tc>
+                <w:tcPr>
+                  <w:tcW w:type="dxa" w:w="1728"/>
+                </w:tcPr>
+                <w:p>
+                  <w:pPr/>
+                  <w:r>
+                    <w:rPr>
+                      <w:b w:val="0"/>
+                      <w:i w:val="0"/>
+                      <w:u w:val="none"/>
+                    </w:rPr>
+                    <w:t>54</w:t>
+                  </w:r>
+                </w:p>
+              </w:tc>
+              <w:tc>
+                <w:tcPr>
+                  <w:tcW w:type="dxa" w:w="1728"/>
+                </w:tcPr>
+                <w:p>
+                  <w:pPr/>
+                  <w:r>
+                    <w:rPr>
+                      <w:b w:val="0"/>
+                      <w:i w:val="0"/>
+                      <w:u w:val="none"/>
+                    </w:rPr>
+                    <w:t>4</w:t>
+                  </w:r>
+                </w:p>
+              </w:tc>
+              <w:tc>
+                <w:tcPr>
+                  <w:tcW w:type="dxa" w:w="1728"/>
+                </w:tcPr>
+                <w:p>
+                  <w:pPr/>
+                  <w:r>
+                    <w:rPr>
+                      <w:b w:val="0"/>
+                      <w:i w:val="0"/>
+                      <w:u w:val="none"/>
+                    </w:rPr>
+                    <w:t>54</w:t>
+                  </w:r>
+                </w:p>
+              </w:tc>
+              <w:tc>
+                <w:tcPr>
+                  <w:tcW w:type="dxa" w:w="1728"/>
+                </w:tcPr>
+                <w:p>
+                  <w:pPr/>
+                  <w:r>
+                    <w:rPr>
+                      <w:b w:val="0"/>
+                      <w:i w:val="0"/>
+                      <w:u w:val="none"/>
+                    </w:rPr>
+                    <w:t>5</w:t>
+                  </w:r>
+                </w:p>
+              </w:tc>
+              <w:tc>
+                <w:tcPr>
+                  <w:tcW w:type="dxa" w:w="1728"/>
+                </w:tcPr>
+                <w:p>
+                  <w:pPr/>
+                  <w:r>
+                    <w:rPr>
+                      <w:b w:val="0"/>
+                      <w:i w:val="0"/>
+                      <w:u w:val="none"/>
+                    </w:rPr>
+                    <w:t>45</w:t>
+                  </w:r>
+                </w:p>
+              </w:tc>
+            </w:tr>
+          </w:tbl>
           <w:p>
             <w:pPr>
               <w:pStyle w:val="Ttulo1"/>
@@ -1679,6 +1939,11 @@
               <w:t>Teste</w:t>
             </w:r>
             <w:r>
+              <w:rPr>
+                <w:b w:val="0"/>
+                <w:i w:val="0"/>
+                <w:u w:val="none"/>
+              </w:rPr>
               <w:t>Orientando</w:t>
             </w:r>
           </w:p>
@@ -1690,6 +1955,11 @@
               <w:t>Teste</w:t>
             </w:r>
             <w:r>
+              <w:rPr>
+                <w:b w:val="0"/>
+                <w:i w:val="0"/>
+                <w:u w:val="none"/>
+              </w:rPr>
               <w:t>Orientador</w:t>
             </w:r>
           </w:p>
@@ -1701,6 +1971,11 @@
               <w:t>Teste</w:t>
             </w:r>
             <w:r>
+              <w:rPr>
+                <w:b w:val="0"/>
+                <w:i w:val="0"/>
+                <w:u w:val="none"/>
+              </w:rPr>
               <w:t xml:space="preserve">Professor da disciplina </w:t>
             </w:r>
           </w:p>
@@ -2087,6 +2362,11 @@
               <w:t>Teste</w:t>
             </w:r>
             <w:r>
+              <w:rPr>
+                <w:b w:val="0"/>
+                <w:i w:val="0"/>
+                <w:u w:val="none"/>
+              </w:rPr>
               <w:t>Documento de Requisitos</w:t>
             </w:r>
           </w:p>
@@ -2098,6 +2378,11 @@
               <w:t>Teste</w:t>
             </w:r>
             <w:r>
+              <w:rPr>
+                <w:b w:val="0"/>
+                <w:i w:val="0"/>
+                <w:u w:val="none"/>
+              </w:rPr>
               <w:t>Sistemacodificado com osrequisitosimplementados</w:t>
             </w:r>
           </w:p>
@@ -2151,6 +2436,11 @@
               <w:t>Teste</w:t>
             </w:r>
             <w:r>
+              <w:rPr>
+                <w:b w:val="0"/>
+                <w:i w:val="0"/>
+                <w:u w:val="none"/>
+              </w:rPr>
               <w:t>Testes de Usabilidade;</w:t>
             </w:r>
           </w:p>
@@ -2162,6 +2452,11 @@
               <w:t>Teste</w:t>
             </w:r>
             <w:r>
+              <w:rPr>
+                <w:b w:val="0"/>
+                <w:i w:val="0"/>
+                <w:u w:val="none"/>
+              </w:rPr>
               <w:t>Testes de Software;</w:t>
             </w:r>
           </w:p>
@@ -2215,6 +2510,11 @@
               <w:t>Teste</w:t>
             </w:r>
             <w:r>
+              <w:rPr>
+                <w:b w:val="0"/>
+                <w:i w:val="0"/>
+                <w:u w:val="none"/>
+              </w:rPr>
               <w:t>Como o sistema deve controlar os usuários? Se o sistema permitir que qualquer pessoa consiga cadastrar uma conta, como será controlado o cargo de cada usuário (Orientando, orientador e professor da disciplina)?</w:t>
             </w:r>
           </w:p>
@@ -2239,6 +2539,11 @@
               <w:t>Teste</w:t>
             </w:r>
             <w:r>
+              <w:rPr>
+                <w:b w:val="0"/>
+                <w:i w:val="0"/>
+                <w:u w:val="none"/>
+              </w:rPr>
               <w:t>Como o sistema deve manter o histórico de alteração dos arquivos, considerando que a data de uma etapa já tenha sido ultrapassada o orientando poderá editar o arquivo anexado ou ele terá que submeter um novo arquivo?</w:t>
             </w:r>
           </w:p>
@@ -2263,6 +2568,11 @@
               <w:t>Teste</w:t>
             </w:r>
             <w:r>
+              <w:rPr>
+                <w:b w:val="0"/>
+                <w:i w:val="0"/>
+                <w:u w:val="none"/>
+              </w:rPr>
               <w:t>Como o sistema deve reagir se o aluno anexar um trabalho corrigido pelo orientador, mas não comparecer à apresentação?</w:t>
             </w:r>
           </w:p>
@@ -2287,6 +2597,11 @@
               <w:t>Teste</w:t>
             </w:r>
             <w:r>
+              <w:rPr>
+                <w:b w:val="0"/>
+                <w:i w:val="0"/>
+                <w:u w:val="none"/>
+              </w:rPr>
               <w:t>Como o sistema deve reagir se o aluno anexar um trabalho corrigido pelo orientador, mas não enviar ao classroom?</w:t>
             </w:r>
           </w:p>
@@ -2311,6 +2626,11 @@
               <w:t>Teste</w:t>
             </w:r>
             <w:r>
+              <w:rPr>
+                <w:b w:val="0"/>
+                <w:i w:val="0"/>
+                <w:u w:val="none"/>
+              </w:rPr>
               <w:t>Como o sistema deve reagir se o aluno anexou o trabalho na aplicação e o orientador não confirmar (Corrigir)?</w:t>
             </w:r>
           </w:p>
@@ -2335,6 +2655,11 @@
               <w:t>Teste</w:t>
             </w:r>
             <w:r>
+              <w:rPr>
+                <w:b w:val="0"/>
+                <w:i w:val="0"/>
+                <w:u w:val="none"/>
+              </w:rPr>
               <w:t>Como o sistema deve reagir se o aluno não tiver anexado o trabalho na aplicação e a data de entrega ao orientador for ultrapassada?</w:t>
             </w:r>
           </w:p>
@@ -2359,6 +2684,11 @@
               <w:t>Teste</w:t>
             </w:r>
             <w:r>
+              <w:rPr>
+                <w:b w:val="0"/>
+                <w:i w:val="0"/>
+                <w:u w:val="none"/>
+              </w:rPr>
               <w:t>Como o sistema deve reagir quando o aluno propõe um tema de TCC, porém o orientador rejeita?</w:t>
             </w:r>
           </w:p>
@@ -2383,6 +2713,11 @@
               <w:t>Teste</w:t>
             </w:r>
             <w:r>
+              <w:rPr>
+                <w:b w:val="0"/>
+                <w:i w:val="0"/>
+                <w:u w:val="none"/>
+              </w:rPr>
               <w:t>O que acontece se um aluno concluir a disciplina de TCC I no primeiro semestre de 2021 e deixar para concluir o TCC II no segundo semestre de 2022?</w:t>
             </w:r>
           </w:p>
@@ -2407,6 +2742,11 @@
               <w:t>Teste</w:t>
             </w:r>
             <w:r>
+              <w:rPr>
+                <w:b w:val="0"/>
+                <w:i w:val="0"/>
+                <w:u w:val="none"/>
+              </w:rPr>
               <w:t>Quais informações necessárias para o cadastro de usuário?</w:t>
             </w:r>
           </w:p>
@@ -2431,6 +2771,11 @@
               <w:t>Teste</w:t>
             </w:r>
             <w:r>
+              <w:rPr>
+                <w:b w:val="0"/>
+                <w:i w:val="0"/>
+                <w:u w:val="none"/>
+              </w:rPr>
               <w:t>Caso o aluno entregue a atividade antes do prazo ele poderá ter acesso a próxima atividade? Ou só terá acesso a atividade após encerrar o prazo da atividade atual?</w:t>
             </w:r>
           </w:p>
@@ -2455,6 +2800,11 @@
               <w:t>Teste</w:t>
             </w:r>
             <w:r>
+              <w:rPr>
+                <w:b w:val="0"/>
+                <w:i w:val="0"/>
+                <w:u w:val="none"/>
+              </w:rPr>
               <w:t>O TCC será feito apenas por um aluno? Se não qual o número máximo pode conter um grupo de TCC?</w:t>
             </w:r>
           </w:p>
@@ -2479,6 +2829,11 @@
               <w:t>Teste</w:t>
             </w:r>
             <w:r>
+              <w:rPr>
+                <w:b w:val="0"/>
+                <w:i w:val="0"/>
+                <w:u w:val="none"/>
+              </w:rPr>
               <w:t>Se o projeto for em grupo, o que ocorrerá caso o aluno queira fazer individual no decorrer do projeto?</w:t>
             </w:r>
           </w:p>
@@ -2503,6 +2858,11 @@
               <w:t>Teste</w:t>
             </w:r>
             <w:r>
+              <w:rPr>
+                <w:b w:val="0"/>
+                <w:i w:val="0"/>
+                <w:u w:val="none"/>
+              </w:rPr>
               <w:t>O que ocorrerá caso o aluno troque de projeto?</w:t>
             </w:r>
           </w:p>
@@ -2527,6 +2887,11 @@
               <w:t>Teste</w:t>
             </w:r>
             <w:r>
+              <w:rPr>
+                <w:b w:val="0"/>
+                <w:i w:val="0"/>
+                <w:u w:val="none"/>
+              </w:rPr>
               <w:t>O que ocorrerá caso o aluno troque de orientador?</w:t>
             </w:r>
           </w:p>
@@ -2551,6 +2916,11 @@
               <w:t>Teste</w:t>
             </w:r>
             <w:r>
+              <w:rPr>
+                <w:b w:val="0"/>
+                <w:i w:val="0"/>
+                <w:u w:val="none"/>
+              </w:rPr>
               <w:t>O aluno poderá modificar alguma parte do projeto dele que já tenha sido entregue anteriormente? Como por exemplo os requisitos.</w:t>
             </w:r>
           </w:p>
@@ -2659,6 +3029,11 @@
               <w:t>Teste</w:t>
             </w:r>
             <w:r>
+              <w:rPr>
+                <w:b w:val="0"/>
+                <w:i w:val="0"/>
+                <w:u w:val="none"/>
+              </w:rPr>
               <w:t>Criação de cronograma: O sistema deve permitir ao professor da disciplina a criação de um cronograma com as atividades e prazos estabelecidos para o projeto através de etapas.</w:t>
             </w:r>
           </w:p>
@@ -2670,6 +3045,11 @@
               <w:t>Teste</w:t>
             </w:r>
             <w:r>
+              <w:rPr>
+                <w:b w:val="0"/>
+                <w:i w:val="0"/>
+                <w:u w:val="none"/>
+              </w:rPr>
               <w:t>Criação de proposta de TCC: O sistema deve permitir que o orientando crie uma proposta de TCC, adicionando informações sobre o tema e seus objetivos, além de solicitar a orientação de um orientador.</w:t>
             </w:r>
           </w:p>
@@ -2681,6 +3061,11 @@
               <w:t>Teste</w:t>
             </w:r>
             <w:r>
+              <w:rPr>
+                <w:b w:val="0"/>
+                <w:i w:val="0"/>
+                <w:u w:val="none"/>
+              </w:rPr>
               <w:t>Avaliação de proposta de TCC: O sistema deve permitir que o orientador avalie a proposta de TCC do orientando, confirmando ou recusando o tema para que o(s) orientando(s) possam seguir com o desenvolvimento ou para que especifiquem um novo tema.</w:t>
             </w:r>
           </w:p>
@@ -2692,6 +3077,11 @@
               <w:t>Teste</w:t>
             </w:r>
             <w:r>
+              <w:rPr>
+                <w:b w:val="0"/>
+                <w:i w:val="0"/>
+                <w:u w:val="none"/>
+              </w:rPr>
               <w:t>Gerenciamento de etapas: O sistema deve permitir ao professor da disciplina o gerenciamento das atividades do projeto, incluindo a criação, edição e exclusão de etapas, além da definição de prazos. Cada etapa será constituída por uma atividade e para a atividade o professor da disciplina deverá especificar os campos que serão preenchidos, sejam eles do tipo texto, número, código, arquivo PNG ou JPG.</w:t>
             </w:r>
           </w:p>
@@ -2703,6 +3093,11 @@
               <w:t>Teste</w:t>
             </w:r>
             <w:r>
+              <w:rPr>
+                <w:b w:val="0"/>
+                <w:i w:val="0"/>
+                <w:u w:val="none"/>
+              </w:rPr>
               <w:t>Gerenciamento de apresentações: O sistema deve permitir ao professor da disciplina o gerenciamento das apresentações do projeto, incluindo a definição de datas e horários e o registro da presença dos envolvidos.</w:t>
             </w:r>
           </w:p>
@@ -2714,6 +3109,11 @@
               <w:t>Teste</w:t>
             </w:r>
             <w:r>
+              <w:rPr>
+                <w:b w:val="0"/>
+                <w:i w:val="0"/>
+                <w:u w:val="none"/>
+              </w:rPr>
               <w:t>Desenvolvimento de atividades: O sistema deve permitir o acompanhamento do desenvolvimento das atividades do projeto, incluindo a possibilidade de inserir informações sobre o andamento de cada tarefa, como estado de "conclusão", "pendência", "entregue sem apresentação", “entregue ao orientador” e "não entregue".</w:t>
             </w:r>
           </w:p>
@@ -2725,6 +3125,11 @@
               <w:t>Teste</w:t>
             </w:r>
             <w:r>
+              <w:rPr>
+                <w:b w:val="0"/>
+                <w:i w:val="0"/>
+                <w:u w:val="none"/>
+              </w:rPr>
               <w:t>Avaliação de atividades: O sistema deve permitir a avaliação das atividades do projeto, permitindo que o orientador atribua comentários.</w:t>
             </w:r>
           </w:p>
@@ -2736,6 +3141,11 @@
               <w:t>Teste</w:t>
             </w:r>
             <w:r>
+              <w:rPr>
+                <w:b w:val="0"/>
+                <w:i w:val="0"/>
+                <w:u w:val="none"/>
+              </w:rPr>
               <w:t>Apresentação da atividade: O sistema deve permitir que o professor da disciplina consiga controlar as apresentações, através da confirmação de presença.</w:t>
             </w:r>
           </w:p>
@@ -2747,6 +3157,11 @@
               <w:t>Teste</w:t>
             </w:r>
             <w:r>
+              <w:rPr>
+                <w:b w:val="0"/>
+                <w:i w:val="0"/>
+                <w:u w:val="none"/>
+              </w:rPr>
               <w:t>Marcar reuniões: O sistema deve permitir que os orientandos e orientadores consigam agendar uma reunião, que deve passar por aprovação entre todos os envolvidos da reunião.</w:t>
             </w:r>
           </w:p>
@@ -2758,6 +3173,11 @@
               <w:t>Teste</w:t>
             </w:r>
             <w:r>
+              <w:rPr>
+                <w:b w:val="0"/>
+                <w:i w:val="0"/>
+                <w:u w:val="none"/>
+              </w:rPr>
               <w:t>Notificação: O sistema deve enviar notificações quando reuniões forem agendadas, aceitas ou recusadas, além de disparar notificações quando avaliações por comentários forem realizadas e quando o aluno submeter o trabalho na aplicação. Quando a data de entrega ou apresentação estiver próxima, o sistema automaticamente irá disparar notificações para orientandos em caso de trabalho não atribuído e para orientadores em caso de trabalhos não avaliados e para alertar quando for a data de uma apresentação.</w:t>
             </w:r>
           </w:p>
@@ -2769,6 +3189,11 @@
               <w:t>Teste</w:t>
             </w:r>
             <w:r>
+              <w:rPr>
+                <w:b w:val="0"/>
+                <w:i w:val="0"/>
+                <w:u w:val="none"/>
+              </w:rPr>
               <w:t>Gerenciamento de usuários: O sistema deverá realizar o cadastro de alunos, professores da disciplina e orientadores onde deverá constar suas informações, como nome completo, endereço de e-mail, registro de matrícula (RGM), curso e o devido cargo que varia entre orientando, orientador e professor da disciplina.</w:t>
             </w:r>
           </w:p>
@@ -2788,6 +3213,11 @@
               <w:t>Teste</w:t>
             </w:r>
             <w:r>
+              <w:rPr>
+                <w:b w:val="0"/>
+                <w:i w:val="0"/>
+                <w:u w:val="none"/>
+              </w:rPr>
               <w:t>Segurança: O sistema deve garantir a segurança das informações do projeto, impedindo o acesso não autorizado aos dados.</w:t>
             </w:r>
           </w:p>
@@ -2799,6 +3229,11 @@
               <w:t>Teste</w:t>
             </w:r>
             <w:r>
+              <w:rPr>
+                <w:b w:val="0"/>
+                <w:i w:val="0"/>
+                <w:u w:val="none"/>
+              </w:rPr>
               <w:t>Usabilidade: O sistema deve ser fácil de usar e ter uma interface intuitiva para que o usuário possa realizar suas tarefas de forma eficiente.</w:t>
             </w:r>
           </w:p>
@@ -2810,6 +3245,11 @@
               <w:t>Teste</w:t>
             </w:r>
             <w:r>
+              <w:rPr>
+                <w:b w:val="0"/>
+                <w:i w:val="0"/>
+                <w:u w:val="none"/>
+              </w:rPr>
               <w:t>Confiabilidade: O sistema deve ser confiável e estar disponível sempre que necessário, evitando falhas que possam prejudicar o andamento do projeto.</w:t>
             </w:r>
           </w:p>
@@ -2821,6 +3261,11 @@
               <w:t>Teste</w:t>
             </w:r>
             <w:r>
+              <w:rPr>
+                <w:b w:val="0"/>
+                <w:i w:val="0"/>
+                <w:u w:val="none"/>
+              </w:rPr>
               <w:t>Desempenho: O sistema deve ter um desempenho adequado, sendo capaz de processar as informações e executar as tarefas de forma rápida e eficiente.</w:t>
             </w:r>
           </w:p>
@@ -2832,6 +3277,11 @@
               <w:t>Teste</w:t>
             </w:r>
             <w:r>
+              <w:rPr>
+                <w:b w:val="0"/>
+                <w:i w:val="0"/>
+                <w:u w:val="none"/>
+              </w:rPr>
               <w:t>Manutenção: O sistema deve ser fácil de manter e atualizar, permitindo a correção de possíveis erros e a adição de novas funcionalidades.</w:t>
             </w:r>
           </w:p>
@@ -2843,6 +3293,11 @@
               <w:t>Teste</w:t>
             </w:r>
             <w:r>
+              <w:rPr>
+                <w:b w:val="0"/>
+                <w:i w:val="0"/>
+                <w:u w:val="none"/>
+              </w:rPr>
               <w:t>Escalabilidade: O sistema deve ser capaz de lidar com um grande número de usuários e projetos, permitindo o crescimento sem prejudicar o desempenho e a usabilidade. O uso do Django como framework em Python oferece vantagens em termos de escalabilidade, uma vez que é capaz de lidar com um grande volume de tráfego e suportar múltiplas conexões simultâneas.</w:t>
             </w:r>
           </w:p>
@@ -3986,6 +4441,11 @@
               <w:t>Teste</w:t>
             </w:r>
             <w:r>
+              <w:rPr>
+                <w:b w:val="0"/>
+                <w:i w:val="0"/>
+                <w:u w:val="none"/>
+              </w:rPr>
               <w:t>Professor: é o usuário responsável por todo o planejamento do TCC.</w:t>
             </w:r>
           </w:p>
@@ -3997,6 +4457,11 @@
               <w:t>Teste</w:t>
             </w:r>
             <w:r>
+              <w:rPr>
+                <w:b w:val="0"/>
+                <w:i w:val="0"/>
+                <w:u w:val="none"/>
+              </w:rPr>
               <w:t>Orientador: é o usuário responsável pela parte da orientação e correção das atividades dos alunos.</w:t>
             </w:r>
           </w:p>
@@ -4008,6 +4473,11 @@
               <w:t>Teste</w:t>
             </w:r>
             <w:r>
+              <w:rPr>
+                <w:b w:val="0"/>
+                <w:i w:val="0"/>
+                <w:u w:val="none"/>
+              </w:rPr>
               <w:t>Aluno: é o usuário comum que irá desenvolver o TCC.</w:t>
             </w:r>
           </w:p>

</xml_diff>